<commit_message>
Finish MPO mit Ref3
</commit_message>
<xml_diff>
--- a/POs/mpo5.docx
+++ b/POs/mpo5.docx
@@ -566,6 +566,9 @@
               <w:pStyle w:val="Tabellentextlinksbndig"/>
               <w:framePr w:hSpace="0" w:wrap="auto" w:hAnchor="text" w:yAlign="inline"/>
             </w:pPr>
+            <w:r>
+              <w:t>27.11.2023</w:t>
+            </w:r>
           </w:p>
         </w:tc>
         <w:tc>
@@ -578,6 +581,9 @@
               <w:pStyle w:val="Tabellentextlinksbndig"/>
               <w:framePr w:hSpace="0" w:wrap="auto" w:hAnchor="text" w:yAlign="inline"/>
             </w:pPr>
+            <w:r>
+              <w:t>V3</w:t>
+            </w:r>
           </w:p>
         </w:tc>
         <w:tc>
@@ -590,6 +596,9 @@
               <w:pStyle w:val="Tabellentextlinksbndig"/>
               <w:framePr w:hSpace="0" w:wrap="auto" w:hAnchor="text" w:yAlign="inline"/>
             </w:pPr>
+            <w:r>
+              <w:t>Matthias Böhmer</w:t>
+            </w:r>
           </w:p>
         </w:tc>
         <w:tc>
@@ -605,6 +614,18 @@
                 <w:highlight w:val="cyan"/>
               </w:rPr>
             </w:pPr>
+            <w:r>
+              <w:t xml:space="preserve">Anmerkungen und </w:t>
+            </w:r>
+            <w:r>
+              <w:t xml:space="preserve">Feedback von Ref3 </w:t>
+            </w:r>
+            <w:r>
+              <w:t xml:space="preserve">(Miriam Krebbers) </w:t>
+            </w:r>
+            <w:r>
+              <w:t>integriert</w:t>
+            </w:r>
           </w:p>
         </w:tc>
       </w:tr>
@@ -2152,7 +2173,6 @@
           <w:rStyle w:val="Hyperlink"/>
           <w:b w:val="0"/>
         </w:rPr>
-        <w:lastRenderedPageBreak/>
         <w:t>II</w:t>
       </w:r>
       <w:r>
@@ -3179,7 +3199,6 @@
         <w:rPr>
           <w:rStyle w:val="THRot"/>
           <w:highlight w:val="yellow"/>
-          <w:lang w:val="en-US"/>
         </w:rPr>
       </w:pPr>
       <w:r>
@@ -3200,23 +3219,62 @@
       <w:r>
         <w:rPr>
           <w:rStyle w:val="THRot"/>
-          <w:lang w:val="en-US"/>
-        </w:rPr>
-        <w:t xml:space="preserve">Das </w:t>
+        </w:rPr>
+        <w:t xml:space="preserve">Das Studium </w:t>
+      </w:r>
+      <w:r>
+        <w:rPr>
+          <w:rStyle w:val="THRot"/>
+        </w:rPr>
+        <w:t>kann</w:t>
+      </w:r>
+      <w:r>
+        <w:rPr>
+          <w:rStyle w:val="THRot"/>
+        </w:rPr>
+        <w:t xml:space="preserve"> in d</w:t>
+      </w:r>
+      <w:r>
+        <w:rPr>
+          <w:rStyle w:val="THRot"/>
+        </w:rPr>
+        <w:t>en</w:t>
+      </w:r>
+      <w:r>
+        <w:rPr>
+          <w:rStyle w:val="THRot"/>
+        </w:rPr>
+        <w:t xml:space="preserve"> Studienschwerpunkte</w:t>
+      </w:r>
+      <w:r>
+        <w:rPr>
+          <w:rStyle w:val="THRot"/>
+        </w:rPr>
+        <w:t>n</w:t>
+      </w:r>
+      <w:r>
+        <w:rPr>
+          <w:rStyle w:val="THRot"/>
+        </w:rPr>
+        <w:t xml:space="preserve"> </w:t>
+      </w:r>
+      <w:r>
+        <w:rPr>
+          <w:rStyle w:val="THRot"/>
+        </w:rPr>
+        <w:t>»</w:t>
       </w:r>
       <w:proofErr w:type="spellStart"/>
       <w:r>
         <w:rPr>
           <w:rStyle w:val="THRot"/>
-          <w:lang w:val="en-US"/>
-        </w:rPr>
-        <w:t>Studium</w:t>
+        </w:rPr>
+        <w:t>Designing</w:t>
       </w:r>
       <w:proofErr w:type="spellEnd"/>
       <w:r>
         <w:rPr>
           <w:rStyle w:val="THRot"/>
-          <w:lang w:val="en-US"/>
         </w:rPr>
         <w:t xml:space="preserve"> </w:t>
       </w:r>
@@ -3224,15 +3282,55 @@
       <w:r>
         <w:rPr>
           <w:rStyle w:val="THRot"/>
-          <w:lang w:val="en-US"/>
-        </w:rPr>
-        <w:t>unterteilt</w:t>
+        </w:rPr>
+        <w:t>for</w:t>
       </w:r>
       <w:proofErr w:type="spellEnd"/>
       <w:r>
         <w:rPr>
           <w:rStyle w:val="THRot"/>
-          <w:lang w:val="en-US"/>
+        </w:rPr>
+        <w:t xml:space="preserve"> User </w:t>
+      </w:r>
+      <w:proofErr w:type="spellStart"/>
+      <w:r>
+        <w:rPr>
+          <w:rStyle w:val="THRot"/>
+        </w:rPr>
+        <w:t>Experiences</w:t>
+      </w:r>
+      <w:proofErr w:type="spellEnd"/>
+      <w:r>
+        <w:rPr>
+          <w:rStyle w:val="THRot"/>
+        </w:rPr>
+        <w:t>«, »</w:t>
+      </w:r>
+      <w:proofErr w:type="spellStart"/>
+      <w:r>
+        <w:rPr>
+          <w:rStyle w:val="THRot"/>
+        </w:rPr>
+        <w:t>Developing</w:t>
+      </w:r>
+      <w:proofErr w:type="spellEnd"/>
+      <w:r>
+        <w:rPr>
+          <w:rStyle w:val="THRot"/>
+        </w:rPr>
+        <w:t xml:space="preserve"> Interactive and Distributed Systems« und »</w:t>
+      </w:r>
+      <w:proofErr w:type="spellStart"/>
+      <w:r>
+        <w:rPr>
+          <w:rStyle w:val="THRot"/>
+        </w:rPr>
+        <w:t>Exploring</w:t>
+      </w:r>
+      <w:proofErr w:type="spellEnd"/>
+      <w:r>
+        <w:rPr>
+          <w:rStyle w:val="THRot"/>
         </w:rPr>
         <w:t xml:space="preserve"> </w:t>
       </w:r>
@@ -3240,29 +3338,25 @@
       <w:r>
         <w:rPr>
           <w:rStyle w:val="THRot"/>
-          <w:lang w:val="en-US"/>
-        </w:rPr>
-        <w:t>sich</w:t>
+        </w:rPr>
+        <w:t>Advanced</w:t>
       </w:r>
       <w:proofErr w:type="spellEnd"/>
       <w:r>
         <w:rPr>
           <w:rStyle w:val="THRot"/>
-          <w:lang w:val="en-US"/>
-        </w:rPr>
-        <w:t xml:space="preserve"> in die Studienschwerpunkte </w:t>
+        </w:rPr>
+        <w:t xml:space="preserve"> Interactive Media«</w:t>
       </w:r>
       <w:r>
         <w:rPr>
           <w:rStyle w:val="THRot"/>
-          <w:lang w:val="en-US"/>
-        </w:rPr>
-        <w:t>»Designing for User Experiences«, »Developing Interactive and Distributed Systems« und »Exploring Advanced Interactive Media«</w:t>
+        </w:rPr>
+        <w:t xml:space="preserve"> vertieft werden</w:t>
       </w:r>
       <w:r>
         <w:rPr>
           <w:rStyle w:val="THRot"/>
-          <w:lang w:val="en-US"/>
         </w:rPr>
         <w:t xml:space="preserve">. </w:t>
       </w:r>
@@ -3301,7 +3395,6 @@
       <w:bookmarkStart w:id="5" w:name="_Toc151685176"/>
       <w:bookmarkEnd w:id="3"/>
       <w:r>
-        <w:lastRenderedPageBreak/>
         <w:t>Ziel des Studiums; Zweck der Prüfungen; Abschlussgrad</w:t>
       </w:r>
       <w:bookmarkEnd w:id="4"/>
@@ -3312,7 +3405,7 @@
         <w:pStyle w:val="FlietextTHnummeriert"/>
         <w:numPr>
           <w:ilvl w:val="0"/>
-          <w:numId w:val="25"/>
+          <w:numId w:val="57"/>
         </w:numPr>
       </w:pPr>
       <w:r>
@@ -3470,7 +3563,7 @@
         <w:pStyle w:val="FlietextTHnummeriert"/>
         <w:numPr>
           <w:ilvl w:val="0"/>
-          <w:numId w:val="26"/>
+          <w:numId w:val="58"/>
         </w:numPr>
       </w:pPr>
       <w:r>
@@ -3524,7 +3617,31 @@
         <w:t xml:space="preserve"> (2,5)</w:t>
       </w:r>
       <w:r>
-        <w:t xml:space="preserve"> oder ein anderer einschlägiger Studiengang. Die Entscheidung über die Einschlägigkeit trifft der Prüfungsausschuss.</w:t>
+        <w:t xml:space="preserve"> oder ein</w:t>
+      </w:r>
+      <w:r>
+        <w:t>es</w:t>
+      </w:r>
+      <w:r>
+        <w:t xml:space="preserve"> andere</w:t>
+      </w:r>
+      <w:r>
+        <w:t>n</w:t>
+      </w:r>
+      <w:r>
+        <w:t xml:space="preserve"> einschlägige</w:t>
+      </w:r>
+      <w:r>
+        <w:t xml:space="preserve">n </w:t>
+      </w:r>
+      <w:r>
+        <w:t>Studiengang</w:t>
+      </w:r>
+      <w:r>
+        <w:t>s</w:t>
+      </w:r>
+      <w:r>
+        <w:t>. Die Entscheidung über die Einschlägigkeit trifft der Prüfungsausschuss.</w:t>
       </w:r>
     </w:p>
     <w:p>
@@ -3592,7 +3709,7 @@
         <w:pStyle w:val="FlietextTHnummeriert"/>
         <w:numPr>
           <w:ilvl w:val="0"/>
-          <w:numId w:val="52"/>
+          <w:numId w:val="59"/>
         </w:numPr>
       </w:pPr>
       <w:r>
@@ -3632,11 +3749,7 @@
         <w:t xml:space="preserve">Dies richtet sich nach dem Umfang des vorangegangenen Bachelorstudiums: Wurde das Bachelorstudium mit einer Regelstudienzeit von sieben Semestern und 210 Leistungspunkten abgeschlossen, so folgt ein dreisemestriges Masterstudium mit 90 Leistungspunkten. Wurde das Bachelorstudium mit einer Regelstudienzeit von sechs Semestern und 180 Leistungspunkten abgeschlossen, so kann sich daran nur ein Masterstudium mit einer Regelstudienzeit von vier Semestern und 120 Leistungspunkten anschließen. </w:t>
       </w:r>
       <w:r>
-        <w:t>Der Gesamtstudienum</w:t>
-      </w:r>
-      <w:r>
-        <w:lastRenderedPageBreak/>
-        <w:t xml:space="preserve">fang beträgt </w:t>
+        <w:t xml:space="preserve">Der Gesamtstudienumfang beträgt </w:t>
       </w:r>
       <w:r>
         <w:rPr>
@@ -3699,7 +3812,7 @@
         <w:pStyle w:val="FlietextTHnummeriert"/>
         <w:numPr>
           <w:ilvl w:val="0"/>
-          <w:numId w:val="27"/>
+          <w:numId w:val="60"/>
         </w:numPr>
       </w:pPr>
       <w:r>
@@ -3712,7 +3825,13 @@
         <w:t>§ 23</w:t>
       </w:r>
       <w:r>
-        <w:t xml:space="preserve"> und dem Studienverlaufsplan (Anlage 1). Der Studienerfolg wird durch studienbegleitende Prüfungen (Modulprüfungen) und die Masterarbeit</w:t>
+        <w:t xml:space="preserve"> und dem Studienverlaufsplan (Anlage 1</w:t>
+      </w:r>
+      <w:r>
+        <w:t>a/b</w:t>
+      </w:r>
+      <w:r>
+        <w:t>). Der Studienerfolg wird durch studienbegleitende Prüfungen (Modulprüfungen) und die Masterarbeit</w:t>
       </w:r>
       <w:r>
         <w:rPr>
@@ -3777,7 +3896,7 @@
         <w:pStyle w:val="FlietextTHnummeriert"/>
         <w:numPr>
           <w:ilvl w:val="0"/>
-          <w:numId w:val="28"/>
+          <w:numId w:val="61"/>
         </w:numPr>
       </w:pPr>
       <w:r>
@@ -3981,7 +4100,6 @@
       <w:bookmarkStart w:id="16" w:name="_Toc512004881"/>
       <w:bookmarkStart w:id="17" w:name="_Toc151685181"/>
       <w:r>
-        <w:lastRenderedPageBreak/>
         <w:t>Rechte und Pflichten des Prüfungsausschusses</w:t>
       </w:r>
       <w:bookmarkEnd w:id="16"/>
@@ -3995,7 +4113,7 @@
         <w:pStyle w:val="FlietextTHnummeriert"/>
         <w:numPr>
           <w:ilvl w:val="0"/>
-          <w:numId w:val="29"/>
+          <w:numId w:val="62"/>
         </w:numPr>
       </w:pPr>
       <w:r>
@@ -4125,15 +4243,6 @@
     <w:p>
       <w:pPr>
         <w:pStyle w:val="FlietextTHnummeriert"/>
-        <w:numPr>
-          <w:ilvl w:val="0"/>
-          <w:numId w:val="0"/>
-        </w:numPr>
-      </w:pPr>
-    </w:p>
-    <w:p>
-      <w:pPr>
-        <w:pStyle w:val="FlietextTHnummeriert"/>
       </w:pPr>
       <w:r>
         <w:t>Die Mitglieder des Prüfungsausschusses und eine Beauftragte oder ein Beauftragter des Präsidiums haben das Recht, bei der Abnahme von Prüfungen zugegen zu sein. Ausgenommen sind studentische Mitglieder des Prüfungsausschusses, die sich zu demselben Prüfungszeitraum der gleichen Prüfung zu unterziehen haben.</w:t>
@@ -4171,7 +4280,7 @@
         <w:pStyle w:val="FlietextTHnummeriert"/>
         <w:numPr>
           <w:ilvl w:val="0"/>
-          <w:numId w:val="30"/>
+          <w:numId w:val="63"/>
         </w:numPr>
       </w:pPr>
       <w:r>
@@ -4200,7 +4309,6 @@
         <w:pStyle w:val="FlietextTHnummeriert"/>
       </w:pPr>
       <w:r>
-        <w:lastRenderedPageBreak/>
         <w:t>Die Mitglieder des Prüfungsausschusses, deren Vertreterinnen oder Vertreter, die Prüferinnen und Prüfer sowie die Beisitzerinnen und Beisitzer unterliegen der Amtsverschwiegenheit. Sofern sie nicht im öffentlichen Dienst stehen, sind sie durch die Vorsitzende oder den Vorsitzenden des Prüfungsausschusses zur Verschwiegenheit zu verpflichten.</w:t>
       </w:r>
     </w:p>
@@ -4232,7 +4340,7 @@
         <w:pStyle w:val="FlietextTHnummeriert"/>
         <w:numPr>
           <w:ilvl w:val="0"/>
-          <w:numId w:val="31"/>
+          <w:numId w:val="64"/>
         </w:numPr>
       </w:pPr>
       <w:r>
@@ -4302,7 +4410,7 @@
         <w:pStyle w:val="FlietextTHnummeriert"/>
         <w:numPr>
           <w:ilvl w:val="0"/>
-          <w:numId w:val="32"/>
+          <w:numId w:val="65"/>
         </w:numPr>
       </w:pPr>
       <w:r>
@@ -4322,7 +4430,6 @@
         <w:pStyle w:val="FlietextTHnummeriert"/>
       </w:pPr>
       <w:r>
-        <w:lastRenderedPageBreak/>
         <w:t>Leistungen, die außerhalb eines Studiums erbracht worden sind, können auf Antrag als Studien- und Prüfungsleistungen anerkannt werden, wenn sie gleichwertig zu den geforderten Studien- und Prüfungsleistungen sind. Eine Anerkennung solcher Leistungen ist höchstens im Umfang von bis zur Hälfte der insgesamt für den Studienabschluss geforderten Studien- und Prüfungsleistungen möglich.</w:t>
       </w:r>
     </w:p>
@@ -4390,7 +4497,7 @@
         <w:pStyle w:val="FlietextTHnummeriert"/>
         <w:numPr>
           <w:ilvl w:val="0"/>
-          <w:numId w:val="33"/>
+          <w:numId w:val="66"/>
         </w:numPr>
       </w:pPr>
       <w:r>
@@ -4963,7 +5070,6 @@
         <w:spacing w:before="120"/>
       </w:pPr>
       <w:r>
-        <w:lastRenderedPageBreak/>
         <w:t>Hierbei werden Zwischenwerte nur mit der ersten Dezimalstelle berücksichtigt; alle weiteren Stellen hinter dem Komma werden ohne Rundung gestrichen.</w:t>
       </w:r>
     </w:p>
@@ -5067,7 +5173,7 @@
         <w:pStyle w:val="FlietextTHnummeriert"/>
         <w:numPr>
           <w:ilvl w:val="0"/>
-          <w:numId w:val="34"/>
+          <w:numId w:val="67"/>
         </w:numPr>
       </w:pPr>
       <w:r>
@@ -5210,7 +5316,6 @@
       <w:bookmarkStart w:id="37" w:name="_Toc151685188"/>
       <w:bookmarkEnd w:id="35"/>
       <w:r>
-        <w:lastRenderedPageBreak/>
         <w:t>Wiederholung von Prüfungsleistungen</w:t>
       </w:r>
       <w:bookmarkEnd w:id="36"/>
@@ -5221,7 +5326,7 @@
         <w:pStyle w:val="FlietextTHnummeriert"/>
         <w:numPr>
           <w:ilvl w:val="0"/>
-          <w:numId w:val="35"/>
+          <w:numId w:val="68"/>
         </w:numPr>
       </w:pPr>
       <w:r>
@@ -5296,7 +5401,7 @@
         <w:pStyle w:val="FlietextTHnummeriert"/>
         <w:numPr>
           <w:ilvl w:val="0"/>
-          <w:numId w:val="36"/>
+          <w:numId w:val="69"/>
         </w:numPr>
       </w:pPr>
       <w:r>
@@ -5353,7 +5458,6 @@
         <w:pStyle w:val="FlietextTHnummeriert"/>
       </w:pPr>
       <w:r>
-        <w:lastRenderedPageBreak/>
         <w:t xml:space="preserve">Wer den ordnungsgemäßen Ablauf der Prüfung stört, kann von der jeweiligen Prüferin oder dem jeweiligen Prüfer beziehungsweise der oder dem Aufsichtführenden, in der Regel nach Abmahnung, von der Fortsetzung der Prüfungsleistung ausgeschlossen werden; in diesem Fall gilt die betreffende Prüfungsleistung als „nicht ausreichend“ (5,0) beziehungsweise „nicht bestanden“ bewertet. </w:t>
       </w:r>
     </w:p>
@@ -5404,7 +5508,7 @@
         <w:pStyle w:val="FlietextTHnummeriert"/>
         <w:numPr>
           <w:ilvl w:val="0"/>
-          <w:numId w:val="37"/>
+          <w:numId w:val="70"/>
         </w:numPr>
       </w:pPr>
       <w:r>
@@ -5434,7 +5538,13 @@
         <w:t xml:space="preserve"> §§ 23, 24</w:t>
       </w:r>
       <w:r>
-        <w:t xml:space="preserve"> sowie dem Studienverlaufsplan (Anlage 1) und dem Modulhandbuch.</w:t>
+        <w:t xml:space="preserve"> sowie dem Studienverlaufsplan (Anlage 1</w:t>
+      </w:r>
+      <w:r>
+        <w:t>a/b</w:t>
+      </w:r>
+      <w:r>
+        <w:t>) und dem Modulhandbuch.</w:t>
       </w:r>
     </w:p>
     <w:p>
@@ -5507,7 +5617,6 @@
         <w:pStyle w:val="FlietextTHnummeriert"/>
       </w:pPr>
       <w:r>
-        <w:lastRenderedPageBreak/>
         <w:t>Der Prüfungszeitraum für die Klausuren und mündlichen Prüfungen wird vom Prüfungsausschuss in der Regel einen Monat vor dem Prüfungszeitraum im Benehmen mit den Prüferinnen und Prüfern für alle Studierenden der jeweiligen Modulprüfung einheitlich und verbindlich festgelegt. Die elektronische Bekanntgabe ist ausreichend.</w:t>
       </w:r>
     </w:p>
@@ -5538,9 +5647,6 @@
       </w:r>
       <w:r>
         <w:t>.</w:t>
-      </w:r>
-      <w:r>
-        <w:br w:type="page"/>
       </w:r>
     </w:p>
     <w:p>
@@ -5553,7 +5659,6 @@
       <w:bookmarkStart w:id="46" w:name="_Toc151685191"/>
       <w:bookmarkEnd w:id="44"/>
       <w:r>
-        <w:lastRenderedPageBreak/>
         <w:t>Zulassung zu Modulprüfungen</w:t>
       </w:r>
       <w:bookmarkEnd w:id="45"/>
@@ -5564,7 +5669,7 @@
         <w:pStyle w:val="FlietextTHnummeriert"/>
         <w:numPr>
           <w:ilvl w:val="0"/>
-          <w:numId w:val="38"/>
+          <w:numId w:val="71"/>
         </w:numPr>
       </w:pPr>
       <w:r>
@@ -5728,12 +5833,17 @@
           <w:ilvl w:val="1"/>
           <w:numId w:val="11"/>
         </w:numPr>
-      </w:pPr>
-      <w:r>
-        <w:t xml:space="preserve">die </w:t>
-      </w:r>
-      <w:r>
-        <w:t xml:space="preserve">in Absätzen 1 bis 4 genannten Voraussetzungen nicht erfüllt sind oder </w:t>
+        <w:rPr>
+          <w:sz w:val="20"/>
+          <w:szCs w:val="20"/>
+        </w:rPr>
+      </w:pPr>
+      <w:r>
+        <w:rPr>
+          <w:sz w:val="20"/>
+          <w:szCs w:val="20"/>
+        </w:rPr>
+        <w:t xml:space="preserve">die in Absätzen 1 bis 4 genannten Voraussetzungen nicht erfüllt sind oder </w:t>
       </w:r>
     </w:p>
     <w:p>
@@ -5743,11 +5853,23 @@
           <w:ilvl w:val="1"/>
           <w:numId w:val="11"/>
         </w:numPr>
-      </w:pPr>
-      <w:r>
+        <w:rPr>
+          <w:sz w:val="20"/>
+          <w:szCs w:val="20"/>
+        </w:rPr>
+      </w:pPr>
+      <w:r>
+        <w:rPr>
+          <w:sz w:val="20"/>
+          <w:szCs w:val="20"/>
+        </w:rPr>
         <w:t>Unterlagen unvollständig sind und nicht bis zu dem vom Prüfungsausschuss festgeset</w:t>
       </w:r>
       <w:r>
+        <w:rPr>
+          <w:sz w:val="20"/>
+          <w:szCs w:val="20"/>
+        </w:rPr>
         <w:t>zten Termin ergänzt werden oder</w:t>
       </w:r>
     </w:p>
@@ -5758,20 +5880,33 @@
           <w:ilvl w:val="1"/>
           <w:numId w:val="11"/>
         </w:numPr>
-      </w:pPr>
-      <w:r>
-        <w:t>die oder der Studierende</w:t>
-      </w:r>
-      <w:r>
-        <w:t xml:space="preserve"> im Geltungsbereich des Grundgesetzes </w:t>
+        <w:rPr>
+          <w:sz w:val="20"/>
+          <w:szCs w:val="20"/>
+        </w:rPr>
+      </w:pPr>
+      <w:r>
+        <w:rPr>
+          <w:sz w:val="20"/>
+          <w:szCs w:val="20"/>
+        </w:rPr>
+        <w:t xml:space="preserve">die oder der Studierende im Geltungsbereich des Grundgesetzes </w:t>
       </w:r>
     </w:p>
     <w:p>
       <w:pPr>
         <w:pStyle w:val="AufzhlungStrichTH2xeingerckt"/>
         <w:spacing w:before="120" w:after="120"/>
-      </w:pPr>
-      <w:r>
+        <w:rPr>
+          <w:sz w:val="20"/>
+          <w:szCs w:val="20"/>
+        </w:rPr>
+      </w:pPr>
+      <w:r>
+        <w:rPr>
+          <w:sz w:val="20"/>
+          <w:szCs w:val="20"/>
+        </w:rPr>
         <w:t xml:space="preserve">die Master- oder eine sonstige Abschlussprüfung im gleichen Studiengang oder </w:t>
       </w:r>
     </w:p>
@@ -5779,8 +5914,16 @@
       <w:pPr>
         <w:pStyle w:val="AufzhlungStrichTH2xeingerckt"/>
         <w:spacing w:before="120" w:after="120"/>
-      </w:pPr>
-      <w:r>
+        <w:rPr>
+          <w:sz w:val="20"/>
+          <w:szCs w:val="20"/>
+        </w:rPr>
+      </w:pPr>
+      <w:r>
+        <w:rPr>
+          <w:sz w:val="20"/>
+          <w:szCs w:val="20"/>
+        </w:rPr>
         <w:t>eine entsprechende Prüfung in einem Studiengang mit erheblicher inhaltlicher Nähe</w:t>
       </w:r>
     </w:p>
@@ -5820,7 +5963,6 @@
       <w:bookmarkStart w:id="49" w:name="_Toc151685192"/>
       <w:bookmarkEnd w:id="47"/>
       <w:r>
-        <w:lastRenderedPageBreak/>
         <w:t>Durchführung von Modulprüfungen</w:t>
       </w:r>
       <w:bookmarkEnd w:id="48"/>
@@ -5831,7 +5973,7 @@
         <w:pStyle w:val="FlietextTHnummeriert"/>
         <w:numPr>
           <w:ilvl w:val="0"/>
-          <w:numId w:val="39"/>
+          <w:numId w:val="72"/>
         </w:numPr>
       </w:pPr>
       <w:r>
@@ -5940,11 +6082,7 @@
         <w:t>einen</w:t>
       </w:r>
       <w:r>
-        <w:t xml:space="preserve"> Monat </w:t>
-      </w:r>
-      <w:r>
-        <w:lastRenderedPageBreak/>
-        <w:t xml:space="preserve">vor Beginn der Prüfung beziehungsweise Ausgabe der Aufgabenstellung). Die </w:t>
+        <w:t xml:space="preserve"> Monat vor Beginn der Prüfung beziehungsweise Ausgabe der Aufgabenstellung). Die </w:t>
       </w:r>
       <w:r>
         <w:rPr>
@@ -6007,7 +6145,7 @@
         <w:pStyle w:val="FlietextTHnummeriert"/>
         <w:numPr>
           <w:ilvl w:val="0"/>
-          <w:numId w:val="40"/>
+          <w:numId w:val="73"/>
         </w:numPr>
       </w:pPr>
       <w:r>
@@ -6112,11 +6250,7 @@
       </w:r>
       <w:proofErr w:type="spellEnd"/>
       <w:r>
-        <w:t xml:space="preserve"> und Personalausweis/Pass ausweisen und per Kameraschwenk durch den </w:t>
-      </w:r>
-      <w:r>
-        <w:lastRenderedPageBreak/>
-        <w:t xml:space="preserve">Raum, in welchem sie die Prüfung anfertigen, zeigen, dass sie sich </w:t>
+        <w:t xml:space="preserve"> und Personalausweis/Pass ausweisen und per Kameraschwenk durch den Raum, in welchem sie die Prüfung anfertigen, zeigen, dass sie sich </w:t>
       </w:r>
       <w:proofErr w:type="gramStart"/>
       <w:r>
@@ -6173,7 +6307,7 @@
         <w:pStyle w:val="FlietextTHnummeriert"/>
         <w:numPr>
           <w:ilvl w:val="0"/>
-          <w:numId w:val="41"/>
+          <w:numId w:val="74"/>
         </w:numPr>
       </w:pPr>
       <w:r>
@@ -6226,15 +6360,7 @@
         <w:pStyle w:val="Aufzhlunga-b-cTHeingerckt"/>
       </w:pPr>
       <w:r>
-        <w:t xml:space="preserve">die erforderliche Mindestpunktzahl zutreffend </w:t>
-      </w:r>
-      <w:proofErr w:type="gramStart"/>
-      <w:r>
-        <w:t>zu beantwortender Prüfungsfragen</w:t>
-      </w:r>
-      <w:proofErr w:type="gramEnd"/>
-      <w:r>
-        <w:t xml:space="preserve"> </w:t>
+        <w:t xml:space="preserve">die erforderliche Mindestpunktzahl zutreffend zu beantwortender Prüfungsfragen </w:t>
       </w:r>
       <w:r>
         <w:br/>
@@ -6271,11 +6397,7 @@
         <w:pStyle w:val="FlietextTHnummeriert"/>
       </w:pPr>
       <w:r>
-        <w:t xml:space="preserve">Die Prüfenden haben bei der Auswertung der Prüfungsleistungen aller Studierenden darauf zu achten, ob sich aufgrund der Häufung fehlerhafter Antworten auf bestimmte Prüfungsfragen Anhaltspunkte dafür ergeben, dass die Prüfungsaufgabe fehlerhaft formuliert war. Ergibt sich nach der Durchführung der Prüfung, dass einzelne Prüfungsfragen oder Antwortmöglichkeiten fehlerhaft sind, gelten die betreffenden Prüfungsaufgaben als nicht gestellt. Die Zahl der Prüfungsaufgaben vermindert sich entsprechend, bei der Bewertung ist die verminderte Aufgabenzahl </w:t>
-      </w:r>
-      <w:r>
-        <w:lastRenderedPageBreak/>
-        <w:t xml:space="preserve">zugrunde zu legen. Die Verminderung der Prüfungsaufgaben darf sich nicht zum Nachteil der Studierenden auswirken. </w:t>
+        <w:t xml:space="preserve">Die Prüfenden haben bei der Auswertung der Prüfungsleistungen aller Studierenden darauf zu achten, ob sich aufgrund der Häufung fehlerhafter Antworten auf bestimmte Prüfungsfragen Anhaltspunkte dafür ergeben, dass die Prüfungsaufgabe fehlerhaft formuliert war. Ergibt sich nach der Durchführung der Prüfung, dass einzelne Prüfungsfragen oder Antwortmöglichkeiten fehlerhaft sind, gelten die betreffenden Prüfungsaufgaben als nicht gestellt. Die Zahl der Prüfungsaufgaben vermindert sich entsprechend, bei der Bewertung ist die verminderte Aufgabenzahl zugrunde zu legen. Die Verminderung der Prüfungsaufgaben darf sich nicht zum Nachteil der Studierenden auswirken. </w:t>
       </w:r>
     </w:p>
     <w:p>
@@ -6309,7 +6431,7 @@
         <w:pStyle w:val="FlietextTHnummeriert"/>
         <w:numPr>
           <w:ilvl w:val="0"/>
-          <w:numId w:val="43"/>
+          <w:numId w:val="75"/>
         </w:numPr>
         <w:tabs>
           <w:tab w:val="left" w:pos="6379"/>
@@ -6380,7 +6502,7 @@
         <w:pStyle w:val="FlietextTHnummeriert"/>
         <w:numPr>
           <w:ilvl w:val="0"/>
-          <w:numId w:val="13"/>
+          <w:numId w:val="76"/>
         </w:numPr>
         <w:rPr>
           <w:rStyle w:val="THRot"/>
@@ -6495,14 +6617,33 @@
         <w:rPr>
           <w:rStyle w:val="THRot"/>
         </w:rPr>
-        <w:t xml:space="preserve">ist eine Kurz-Hausarbeit und damit eine unbeaufsichtigte schriftliche oder elektronische Prüfung. Sie zeichnet sich dadurch aus, dass gemäß Hilfsmittelerklärung der Prüferin bzw. des Prüfers in der Regel alle Hilfsmittel zugelassen sind. Auf die Sicherung guter wissenschaftlicher Praxis durch ordnungsgemäßes Zitieren etc. und </w:t>
-      </w:r>
-      <w:r>
+        <w:t>ist eine Kurz-Hausarbeit und damit eine unbeaufsichtigte schriftliche oder elektronische Prüfung. Sie zeichnet sich dadurch aus, dass gemäß Hilfsmittelerklärung der Prüferin bzw. des Prüfers in der Regel alle Hilfsmittel zugelassen sind. Auf die Sicherung guter wissenschaftlicher Praxis durch ordnungsgemäßes Zitieren etc. und das Erfordernis der Eigenständigkeit der Erbringung jedweder Prüfungsleistung wird besonders hingewiesen.</w:t>
+      </w:r>
+    </w:p>
+    <w:p>
+      <w:pPr>
+        <w:pStyle w:val="FlietextTHnummeriert"/>
         <w:rPr>
           <w:rStyle w:val="THRot"/>
         </w:rPr>
-        <w:lastRenderedPageBreak/>
-        <w:t>das Erfordernis der Eigenständigkeit der Erbringung jedweder Prüfungsleistung wird besonders hingewiesen.</w:t>
+      </w:pPr>
+      <w:r>
+        <w:rPr>
+          <w:rStyle w:val="THRot"/>
+        </w:rPr>
+        <w:t xml:space="preserve">Ein mündlicher Beitrag (z. B. Referat, Präsentation, Verhandlung, Moderation) dient der Feststellung, ob die Studierenden befähigt sind, innerhalb einer vorgegebenen Frist eine praxisorientierte Aufgabe nach wissenschaftlichen und fachpraktischen Methoden selbstständig zu bearbeiten und mittels verbaler Kommunikation fachlich angemessen darzustellen. Die Dauer des mündlichen Beitrags wird von der Prüferin beziehungsweise dem Prüfer zu Beginn des Semesters festgelegt. Die für die Benotung des mündlichen Beitrags maßgeblichen Tatsachen sind in einem Protokoll festzuhalten. Die Note ist den Studierenden spätestens eine Woche nach dem mündlichen Beitrag </w:t>
+      </w:r>
+      <w:r>
+        <w:rPr>
+          <w:rStyle w:val="THRot"/>
+        </w:rPr>
+        <w:t>bekanntzugeben</w:t>
+      </w:r>
+      <w:r>
+        <w:rPr>
+          <w:rStyle w:val="THRot"/>
+        </w:rPr>
+        <w:t>.</w:t>
       </w:r>
     </w:p>
     <w:p>
@@ -6516,19 +6657,21 @@
         <w:rPr>
           <w:rStyle w:val="THRot"/>
         </w:rPr>
-        <w:t xml:space="preserve">Ein mündlicher Beitrag (z. B. Referat, Präsentation, Verhandlung, Moderation) dient der Feststellung, ob die Studierenden befähigt sind, innerhalb einer vorgegebenen Frist eine praxisorientierte Aufgabe nach wissenschaftlichen und fachpraktischen Methoden selbstständig zu bearbeiten und mittels verbaler Kommunikation fachlich angemessen darzustellen. Die Dauer des mündlichen Beitrags wird von der Prüferin beziehungsweise dem Prüfer zu Beginn des Semesters festgelegt. Die für die Benotung des mündlichen Beitrags maßgeblichen Tatsachen sind in einem Protokoll festzuhalten. Die Note ist den Studierenden spätestens eine Woche nach dem mündlichen Beitrag </w:t>
-      </w:r>
-      <w:r>
+        <w:t xml:space="preserve">Die Projektarbeit ist eine Prüfungsleistung, die in der selbstständigen Bearbeitung einer spezifischen Fragestellung unter Anleitung mit wissenschaftlicher Methodik und einer Dokumentation der Ergebnisse besteht. </w:t>
+      </w:r>
+    </w:p>
+    <w:p>
+      <w:pPr>
+        <w:pStyle w:val="FlietextTHnummeriert"/>
         <w:rPr>
           <w:rStyle w:val="THRot"/>
         </w:rPr>
-        <w:t>bekanntzugeben</w:t>
-      </w:r>
+      </w:pPr>
       <w:r>
         <w:rPr>
           <w:rStyle w:val="THRot"/>
         </w:rPr>
-        <w:t>.</w:t>
+        <w:t>Mit einem Testat/Zwischentestat wird bescheinigt, dass die oder der Studierende eine Studienarbeit (z.B. Entwurf) im geforderten Umfang erstellt hat. Der zu erbringende Leistungsumfang sowie die geforderten Inhalte und Anforderungen ergeben sich aus der jeweiligen Modulbeschreibung im Modulhandbuch sowie aus der Aufgabenstellung.</w:t>
       </w:r>
     </w:p>
     <w:p>
@@ -6542,7 +6685,21 @@
         <w:rPr>
           <w:rStyle w:val="THRot"/>
         </w:rPr>
-        <w:t xml:space="preserve">Die Projektarbeit ist eine Prüfungsleistung, die in der selbstständigen Bearbeitung einer spezifischen Fragestellung unter Anleitung mit wissenschaftlicher Methodik und einer Dokumentation der Ergebnisse besteht. </w:t>
+        <w:t xml:space="preserve">Im Rahmen einer </w:t>
+      </w:r>
+      <w:proofErr w:type="spellStart"/>
+      <w:r>
+        <w:rPr>
+          <w:rStyle w:val="THRot"/>
+        </w:rPr>
+        <w:t>Performanzprüfung</w:t>
+      </w:r>
+      <w:proofErr w:type="spellEnd"/>
+      <w:r>
+        <w:rPr>
+          <w:rStyle w:val="THRot"/>
+        </w:rPr>
+        <w:t xml:space="preserve"> werden realitätsnahe, typische Handlungssituationen simuliert. Die Studierenden werden hierzu mit einer oder mehreren Aufgabenstellungen konfrontiert, wie sie in ihrem späteren Berufsfeld tatsächlich vorkommen (können). Die Studierenden müssen diese Aufgabenstellung – nach Maßgabe der konkreten Ausgestaltung in dem jeweiligen Modul – alleine oder in der Rolle eines Mitgliedes einer mit den jeweiligen Aufgaben betrauten Gruppe in eigener Verantwortung lösen. Wie sorgfältig die Aufgabenstellung analysiert und welcher Lösungsweg eingeschlagen wird, welche Methoden und Instrumente ausgewählt und eingesetzt werden und wie die Studierenden die eigenen Aktivitäten sowie die Zusammenarbeit mit den anderen Gruppenmitgliedern ausgestalten, organisieren, koordinieren und dokumentieren (Projektmanagement), bestimmen die Studierenden analog zur beruflichen Praxis weitgehend selbst; dies wird bewertet (Performanz).</w:t>
       </w:r>
     </w:p>
     <w:p>
@@ -6556,7 +6713,19 @@
         <w:rPr>
           <w:rStyle w:val="THRot"/>
         </w:rPr>
-        <w:t>Mit einem Testat/Zwischentestat wird bescheinigt, dass die oder der Studierende eine Studienarbeit (z.B. Entwurf) im geforderten Umfang erstellt hat. Der zu erbringende Leistungsumfang sowie die geforderten Inhalte und Anforderungen ergeben sich aus der jeweiligen Modulbeschreibung im Modulhandbuch sowie aus der Aufgabenstellung.</w:t>
+        <w:t>Ein Lernportfolio dokumentiert den studentischen Kompetenzentwicklungsprozess anhand von Präsentationen, Essays, Ausschnitten aus Praktikumsberichten, Inhaltsverzeichnissen von Hausarbeiten, Mitschriften, To-Do-Listen, Forschungsberichten und anderen Leistungsdarstellungen und Lernproduktionen, zusammengefasst als sogenannte „Artefakte“. Nur in Verbindung mit der studentischen Reflexion (schriftlich, mündlich oder auch in einem Video) der Verwendung dieser Artefakte für das Erreichen des zuvor durch die Prüferin oder den Prüfer transparent gemachten Lernziels wird das Lernportfolio zum Prüfungsgegenstand. Während der Erstellung des Lernportfolios wird von der Prüferin oder dem Prüfer im Semesterverlauf Feedback auf Entwicklungsschritte und/oder Artefakte gegeben. Als Prüfungsleistung wird eine nach dem Feedback überarbeitete Form des Lernportfolios – in handschriftlicher oder elektronischer Form</w:t>
+      </w:r>
+      <w:r>
+        <w:rPr>
+          <w:rStyle w:val="THRot"/>
+        </w:rPr>
+        <w:t> </w:t>
+      </w:r>
+      <w:r>
+        <w:rPr>
+          <w:rStyle w:val="THRot"/>
+        </w:rPr>
+        <w:t xml:space="preserve">– eingereicht. </w:t>
       </w:r>
     </w:p>
     <w:p>
@@ -6570,108 +6739,33 @@
         <w:rPr>
           <w:rStyle w:val="THRot"/>
         </w:rPr>
-        <w:t xml:space="preserve">Im Rahmen einer </w:t>
-      </w:r>
-      <w:proofErr w:type="spellStart"/>
+        <w:t>Ein Praktikumsbericht (z. B. Versuchsprotokoll) dient der Feststellung, ob die Studierenden befähigt sind, innerhalb einer vorgegebenen Frist eine laborpraktische Aufgabe selbstständig sowohl praktisch zu bearbeiten als auch Bearbeitungsprozess und Ergebnis schriftlich zu dokumentieren, zu bewerten und zu reflektieren. Praktikumsberichte können auch in Form einer Gruppenarbeit zur Prüfung zugelassen werden. Die Bewertung des Praktikumsberichts ist den Studierenden spätestens sechs Wochen n</w:t>
+      </w:r>
       <w:r>
         <w:rPr>
           <w:rStyle w:val="THRot"/>
         </w:rPr>
-        <w:t>Performanzprüfung</w:t>
-      </w:r>
-      <w:proofErr w:type="spellEnd"/>
+        <w:t>ach Abgabe des Berichts bekanntzu</w:t>
+      </w:r>
       <w:r>
         <w:rPr>
           <w:rStyle w:val="THRot"/>
         </w:rPr>
-        <w:t xml:space="preserve"> werden realitätsnahe, typische Handlungssituationen simuliert. Die Studierenden werden hierzu mit einer oder mehreren Aufgabenstellungen konfrontiert, wie sie in ihrem späteren Berufsfeld tatsächlich vorkommen (können). Die Studierenden müssen diese Aufgabenstellung – nach Maßgabe der konkreten Ausgestaltung in dem jeweiligen Modul – </w:t>
-      </w:r>
-      <w:proofErr w:type="gramStart"/>
-      <w:r>
+        <w:t>geben.</w:t>
+      </w:r>
+    </w:p>
+    <w:p>
+      <w:pPr>
+        <w:pStyle w:val="FlietextTHnummeriert"/>
         <w:rPr>
           <w:rStyle w:val="THRot"/>
         </w:rPr>
-        <w:t>alleine</w:t>
-      </w:r>
-      <w:proofErr w:type="gramEnd"/>
+      </w:pPr>
       <w:r>
         <w:rPr>
           <w:rStyle w:val="THRot"/>
         </w:rPr>
-        <w:t xml:space="preserve"> oder in der Rolle eines Mitgliedes einer mit den jeweiligen Aufgaben betrauten Gruppe in eigener Verantwortung lösen. Wie sorgfältig die Aufgabenstellung analysiert und welcher Lösungsweg eingeschlagen wird, welche Methoden und Instrumente ausgewählt und eingesetzt werden und wie die Studierenden die eigenen Aktivitäten sowie die Zusammenarbeit mit den anderen Gruppenmitgliedern ausgestalten, organisieren, koordinieren und dokumentieren (Projektmanagement), bestimmen die Studierenden analog zur beruflichen Praxis weitgehend selbst; dies wird bewertet (Performanz).</w:t>
-      </w:r>
-    </w:p>
-    <w:p>
-      <w:pPr>
-        <w:pStyle w:val="FlietextTHnummeriert"/>
-        <w:rPr>
-          <w:rStyle w:val="THRot"/>
-        </w:rPr>
-      </w:pPr>
-      <w:r>
-        <w:rPr>
-          <w:rStyle w:val="THRot"/>
-        </w:rPr>
-        <w:t>Ein Lernportfolio dokumentiert den studentischen Kompetenzentwicklungsprozess anhand von Präsentationen, Essays, Ausschnitten aus Praktikumsberichten, Inhaltsverzeichnissen von Hausarbeiten, Mitschriften, To-Do-Listen, Forschungsberichten und anderen Leistungsdarstellungen und Lernproduktionen, zusammengefasst als sogenannte „Artefakte“. Nur in Verbindung mit der studentischen Reflexion (schriftlich, mündlich oder auch in einem Video) der Verwendung dieser Artefakte für das Erreichen des zuvor durch die Prüferin oder den Prüfer transparent gemachten Lernziels wird das Lernportfolio zum Prüfungsgegenstand. Während der Erstellung des Lernportfolios wird von der Prüferin oder dem Prüfer im Semesterverlauf Feedback auf Entwicklungsschritte und/oder Artefakte gegeben. Als Prüfungsleistung wird eine nach dem Feedback überarbeitete Form des Lernportfolios – in handschriftlicher oder elektronischer Form</w:t>
-      </w:r>
-      <w:r>
-        <w:rPr>
-          <w:rStyle w:val="THRot"/>
-        </w:rPr>
-        <w:t> </w:t>
-      </w:r>
-      <w:r>
-        <w:rPr>
-          <w:rStyle w:val="THRot"/>
-        </w:rPr>
-        <w:t xml:space="preserve">– eingereicht. </w:t>
-      </w:r>
-    </w:p>
-    <w:p>
-      <w:pPr>
-        <w:pStyle w:val="FlietextTHnummeriert"/>
-        <w:rPr>
-          <w:rStyle w:val="THRot"/>
-        </w:rPr>
-      </w:pPr>
-      <w:r>
-        <w:rPr>
-          <w:rStyle w:val="THRot"/>
-        </w:rPr>
-        <w:t>Ein Praktikumsbericht (z. B. Versuchsprotokoll) dient der Feststellung, ob die Studierenden befähigt sind, innerhalb einer vorgegebenen Frist eine laborpraktische Aufgabe selbstständig sowohl praktisch zu bearbeiten als auch Bearbeitungsprozess und Ergebnis schriftlich zu dokumentieren, zu bewerten und zu reflektieren. Praktikumsberichte können auch in Form einer Gruppenarbeit zur Prüfung zugelassen werden. Die Bewertung des Praktikumsberichts ist den Studierenden spätestens sechs Wochen n</w:t>
-      </w:r>
-      <w:r>
-        <w:rPr>
-          <w:rStyle w:val="THRot"/>
-        </w:rPr>
-        <w:t>ach Abgabe des Berichts bekanntzu</w:t>
-      </w:r>
-      <w:r>
-        <w:rPr>
-          <w:rStyle w:val="THRot"/>
-        </w:rPr>
-        <w:t>geben.</w:t>
-      </w:r>
-    </w:p>
-    <w:p>
-      <w:pPr>
-        <w:pStyle w:val="FlietextTHnummeriert"/>
-        <w:rPr>
-          <w:rStyle w:val="THRot"/>
-        </w:rPr>
-      </w:pPr>
-      <w:r>
-        <w:rPr>
-          <w:rStyle w:val="THRot"/>
-        </w:rPr>
-        <w:t xml:space="preserve">Ein Rollenspiel (auch Planspiel) dient der Feststellung, ob die Studierenden befähigt sind, innerhalb einer vorgegebenen Zeitspanne in einer praxisnahen oder praxisanalogen Situation </w:t>
-      </w:r>
-      <w:r>
-        <w:rPr>
-          <w:rStyle w:val="THRot"/>
-        </w:rPr>
-        <w:lastRenderedPageBreak/>
-        <w:t>bzw. Simulation Aufgaben mit wissenschaftlichen Methoden und unter Einsatz von Kommunikations- und Kooperationstechniken in der Regel im Diskurs mit weiteren handelnden, realen oder virtuellen Personen zu lösen. Die Bewertung ist den Studierenden nach Abschluss des Rollenspiels bekanntzugeben.</w:t>
+        <w:t>Ein Rollenspiel (auch Planspiel) dient der Feststellung, ob die Studierenden befähigt sind, innerhalb einer vorgegebenen Zeitspanne in einer praxisnahen oder praxisanalogen Situation bzw. Simulation Aufgaben mit wissenschaftlichen Methoden und unter Einsatz von Kommunikations- und Kooperationstechniken in der Regel im Diskurs mit weiteren handelnden, realen oder virtuellen Personen zu lösen. Die Bewertung ist den Studierenden nach Abschluss des Rollenspiels bekanntzugeben.</w:t>
       </w:r>
     </w:p>
     <w:p>
@@ -6726,23 +6820,7 @@
           <w:rStyle w:val="THRot"/>
           <w:color w:val="auto"/>
         </w:rPr>
-        <w:t xml:space="preserve">Weitere Prüfungsformen können auch in Form einer Gruppenarbeit zur Prüfung zugelassen werden. Dies setzt in der Regel voraus, dass der als Prüfungsleistung </w:t>
-      </w:r>
-      <w:proofErr w:type="gramStart"/>
-      <w:r>
-        <w:rPr>
-          <w:rStyle w:val="THRot"/>
-          <w:color w:val="auto"/>
-        </w:rPr>
-        <w:t>zu bewertende Beitrag</w:t>
-      </w:r>
-      <w:proofErr w:type="gramEnd"/>
-      <w:r>
-        <w:rPr>
-          <w:rStyle w:val="THRot"/>
-          <w:color w:val="auto"/>
-        </w:rPr>
-        <w:t xml:space="preserve"> der oder des einzelnen Studierenden aufgrund der Angabe von Abschnitten, Arbeitsgebieten, Seitenzahlen (bei Hausarbeiten) oder anderen objektiven Kriterien, die eine eindeutige Abgrenzung ermöglichen, deutlich unterscheidbar und bewertbar ist. Wenn die intendierten Lernergebnisse (</w:t>
+        <w:t>Weitere Prüfungsformen können auch in Form einer Gruppenarbeit zur Prüfung zugelassen werden. Dies setzt in der Regel voraus, dass der als Prüfungsleistung zu bewertende Beitrag der oder des einzelnen Studierenden aufgrund der Angabe von Abschnitten, Arbeitsgebieten, Seitenzahlen (bei Hausarbeiten) oder anderen objektiven Kriterien, die eine eindeutige Abgrenzung ermöglichen, deutlich unterscheidbar und bewertbar ist. Wenn die intendierten Lernergebnisse (</w:t>
       </w:r>
       <w:proofErr w:type="spellStart"/>
       <w:r>
@@ -6818,7 +6896,7 @@
         <w:pStyle w:val="FlietextTHnummeriert"/>
         <w:numPr>
           <w:ilvl w:val="0"/>
-          <w:numId w:val="14"/>
+          <w:numId w:val="77"/>
         </w:numPr>
       </w:pPr>
       <w:r>
@@ -6983,7 +7061,6 @@
       </w:pPr>
       <w:bookmarkStart w:id="66" w:name="_Toc512004901"/>
       <w:r>
-        <w:lastRenderedPageBreak/>
         <w:t xml:space="preserve">Masterarbeit </w:t>
       </w:r>
       <w:r>
@@ -7012,7 +7089,7 @@
         <w:pStyle w:val="FlietextTHnummeriert"/>
         <w:numPr>
           <w:ilvl w:val="0"/>
-          <w:numId w:val="15"/>
+          <w:numId w:val="78"/>
         </w:numPr>
       </w:pPr>
       <w:r>
@@ -7051,7 +7128,10 @@
         <w:pStyle w:val="FlietextTHnummeriert"/>
       </w:pPr>
       <w:r>
-        <w:t>Das Thema der Masterarbeit kann von jeder Professorin und jedem Professor, die oder der nach § 9 Abs. 1 zu</w:t>
+        <w:t xml:space="preserve">Das Thema der Masterarbeit kann von jeder Professorin und jedem Professor, die oder der </w:t>
+      </w:r>
+      <w:r>
+        <w:t>nach § 9 Abs. 1 zu</w:t>
       </w:r>
       <w:r>
         <w:t xml:space="preserve">r Prüferin beziehungsweise zum </w:t>
@@ -7070,8 +7150,16 @@
       <w:pPr>
         <w:pStyle w:val="AufzhlungStrichTHeingerckt"/>
         <w:spacing w:after="120"/>
-      </w:pPr>
-      <w:r>
+        <w:rPr>
+          <w:sz w:val="20"/>
+          <w:szCs w:val="20"/>
+        </w:rPr>
+      </w:pPr>
+      <w:r>
+        <w:rPr>
+          <w:sz w:val="20"/>
+          <w:szCs w:val="20"/>
+        </w:rPr>
         <w:t>Honorarprofessorinnen oder Honorarprofessoren,</w:t>
       </w:r>
     </w:p>
@@ -7079,8 +7167,16 @@
       <w:pPr>
         <w:pStyle w:val="AufzhlungStrichTHeingerckt"/>
         <w:spacing w:after="120"/>
-      </w:pPr>
-      <w:r>
+        <w:rPr>
+          <w:sz w:val="20"/>
+          <w:szCs w:val="20"/>
+        </w:rPr>
+      </w:pPr>
+      <w:r>
+        <w:rPr>
+          <w:sz w:val="20"/>
+          <w:szCs w:val="20"/>
+        </w:rPr>
         <w:t>mit entsprechenden Aufgaben betraute Lehrbeauftragte,</w:t>
       </w:r>
     </w:p>
@@ -7088,8 +7184,16 @@
       <w:pPr>
         <w:pStyle w:val="AufzhlungStrichTHeingerckt"/>
         <w:spacing w:after="120"/>
-      </w:pPr>
-      <w:r>
+        <w:rPr>
+          <w:sz w:val="20"/>
+          <w:szCs w:val="20"/>
+        </w:rPr>
+      </w:pPr>
+      <w:r>
+        <w:rPr>
+          <w:sz w:val="20"/>
+          <w:szCs w:val="20"/>
+        </w:rPr>
         <w:t>Lehrkräfte für besondere Aufgaben,</w:t>
       </w:r>
     </w:p>
@@ -7097,8 +7201,16 @@
       <w:pPr>
         <w:pStyle w:val="AufzhlungStrichTHeingerckt"/>
         <w:spacing w:after="120"/>
-      </w:pPr>
-      <w:r>
+        <w:rPr>
+          <w:sz w:val="20"/>
+          <w:szCs w:val="20"/>
+        </w:rPr>
+      </w:pPr>
+      <w:r>
+        <w:rPr>
+          <w:sz w:val="20"/>
+          <w:szCs w:val="20"/>
+        </w:rPr>
         <w:t>Prüferinnen und Prüfer anderer Fakultäten</w:t>
       </w:r>
     </w:p>
@@ -7114,8 +7226,16 @@
       <w:pPr>
         <w:pStyle w:val="AufzhlungStrichTHeingerckt"/>
         <w:spacing w:after="120"/>
-      </w:pPr>
-      <w:r>
+        <w:rPr>
+          <w:sz w:val="20"/>
+          <w:szCs w:val="20"/>
+        </w:rPr>
+      </w:pPr>
+      <w:r>
+        <w:rPr>
+          <w:sz w:val="20"/>
+          <w:szCs w:val="20"/>
+        </w:rPr>
         <w:t>in der beruflichen Praxis und Ausbildung erfahrene Personen.</w:t>
       </w:r>
     </w:p>
@@ -7124,7 +7244,10 @@
         <w:pStyle w:val="FlietextTHnummeriert"/>
       </w:pPr>
       <w:r>
-        <w:t xml:space="preserve">Die Masterarbeit darf mit Zustimmung der oder des Vorsitzenden des Prüfungsausschusses in einer Einrichtung außerhalb der Hochschule durchgeführt werden, wenn sie dort ausreichend betreut werden kann. </w:t>
+        <w:t>Die Masterarbeit darf mit Zustimmung der oder des Vorsitzenden des Prüfungsausschusses in einer Einrichtung außerhalb der Hochschule</w:t>
+      </w:r>
+      <w:r>
+        <w:t xml:space="preserve"> durchgeführt werden, wenn sie dort ausreichend betreut werden kann. </w:t>
       </w:r>
     </w:p>
     <w:p>
@@ -7140,15 +7263,7 @@
         <w:pStyle w:val="FlietextTHnummeriert"/>
       </w:pPr>
       <w:r>
-        <w:t xml:space="preserve">Die Masterarbeit kann auch in der Form einer Gruppenarbeit zugelassen werden, wenn der als Prüfungsleistung </w:t>
-      </w:r>
-      <w:proofErr w:type="gramStart"/>
-      <w:r>
-        <w:t>zu bewertende Beitrag</w:t>
-      </w:r>
-      <w:proofErr w:type="gramEnd"/>
-      <w:r>
-        <w:t xml:space="preserve"> der oder des Einzelnen aufgrund der Angabe von Abschnitten, Seitenzahlen oder anderen objektiven Kriterien, die eine eindeutige Abgrenzung ermöglichen, deutlich unterscheidbar und bewertbar ist und die Anforderungen nach Absatz 1 erfüllt.</w:t>
+        <w:t>Die Masterarbeit kann auch in der Form einer Gruppenarbeit zugelassen werden, wenn der als Prüfungsleistung zu bewertende Beitrag der oder des Einzelnen aufgrund der Angabe von Abschnitten, Seitenzahlen oder anderen objektiven Kriterien, die eine eindeutige Abgrenzung ermöglichen, deutlich unterscheidbar und bewertbar ist und die Anforderungen nach Absatz 1 erfüllt.</w:t>
       </w:r>
     </w:p>
     <w:p>
@@ -7191,7 +7306,7 @@
         <w:pStyle w:val="FlietextTHnummeriert"/>
         <w:numPr>
           <w:ilvl w:val="0"/>
-          <w:numId w:val="44"/>
+          <w:numId w:val="79"/>
         </w:numPr>
       </w:pPr>
       <w:r>
@@ -7221,7 +7336,10 @@
         <w:pStyle w:val="FlietextTHnummeriert"/>
       </w:pPr>
       <w:r>
-        <w:t>Der Antrag auf Zulassung ist schriftlich oder in einem durch die Hochschule geregelten elektronischen Verfahren über den Studierenden- und Prüfungsservice an die Vorsitzende oder den Vorsitzenden des Prüfungsausschusses zu richten. Dem Antrag sind folgende Unterlagen beizufügen, sofern sie nicht bereits vorgelegt wurden:</w:t>
+        <w:t xml:space="preserve">Der Antrag auf Zulassung ist schriftlich oder in einem durch die Hochschule geregelten elektronischen Verfahren über </w:t>
+      </w:r>
+      <w:r>
+        <w:t>den Studierenden- und Prüfungsservice an die Vorsitzende oder den Vorsitzenden des Prüfungsausschusses zu richten. Dem Antrag sind folgende Unterlagen beizufügen, sofern sie nicht bereits vorgelegt wurden:</w:t>
       </w:r>
     </w:p>
     <w:p>
@@ -7231,39 +7349,72 @@
           <w:ilvl w:val="1"/>
           <w:numId w:val="45"/>
         </w:numPr>
-      </w:pPr>
-      <w:r>
-        <w:lastRenderedPageBreak/>
+        <w:rPr>
+          <w:sz w:val="20"/>
+          <w:szCs w:val="20"/>
+        </w:rPr>
+      </w:pPr>
+      <w:r>
+        <w:rPr>
+          <w:sz w:val="20"/>
+          <w:szCs w:val="20"/>
+        </w:rPr>
         <w:t xml:space="preserve">die Nachweise über die in Absatz 1 genannten Zulassungsvoraussetzungen </w:t>
       </w:r>
     </w:p>
     <w:p>
       <w:pPr>
         <w:pStyle w:val="Aufzhlunga-b-cTHeingerckt"/>
-      </w:pPr>
-      <w:r>
+        <w:rPr>
+          <w:sz w:val="20"/>
+          <w:szCs w:val="20"/>
+        </w:rPr>
+      </w:pPr>
+      <w:r>
+        <w:rPr>
+          <w:sz w:val="20"/>
+          <w:szCs w:val="20"/>
+        </w:rPr>
         <w:t>eine Erklärung über bisherige Versuche zur Bearbeitung einer Masterarbeit oder einer anderen Abschlussprüfung und zur Ablegung der Masterprüfung,</w:t>
       </w:r>
     </w:p>
     <w:p>
       <w:pPr>
         <w:pStyle w:val="Aufzhlunga-b-cTHeingerckt"/>
-      </w:pPr>
-      <w:r>
+        <w:rPr>
+          <w:sz w:val="20"/>
+          <w:szCs w:val="20"/>
+        </w:rPr>
+      </w:pPr>
+      <w:r>
+        <w:rPr>
+          <w:sz w:val="20"/>
+          <w:szCs w:val="20"/>
+        </w:rPr>
         <w:t>eine Erklärung darüber, welche Prüferin oder welcher Prüfer zur Vorbereitung des Themas und zur Betreuung der Masterarbeit bereit ist, und</w:t>
       </w:r>
     </w:p>
     <w:p>
       <w:pPr>
         <w:pStyle w:val="Aufzhlunga-b-cTHeingerckt"/>
+        <w:rPr>
+          <w:sz w:val="20"/>
+          <w:szCs w:val="20"/>
+        </w:rPr>
       </w:pPr>
       <w:r>
         <w:rPr>
           <w:rStyle w:val="THRot"/>
+          <w:sz w:val="20"/>
+          <w:szCs w:val="20"/>
         </w:rPr>
         <w:t xml:space="preserve">im Regelfall </w:t>
       </w:r>
       <w:r>
+        <w:rPr>
+          <w:sz w:val="20"/>
+          <w:szCs w:val="20"/>
+        </w:rPr>
         <w:t>die Angabe des Themenvorschlages für die Masterarbeit.</w:t>
       </w:r>
     </w:p>
@@ -7299,30 +7450,62 @@
           <w:ilvl w:val="1"/>
           <w:numId w:val="46"/>
         </w:numPr>
-      </w:pPr>
-      <w:r>
+        <w:rPr>
+          <w:sz w:val="20"/>
+          <w:szCs w:val="20"/>
+        </w:rPr>
+      </w:pPr>
+      <w:r>
+        <w:rPr>
+          <w:sz w:val="20"/>
+          <w:szCs w:val="20"/>
+        </w:rPr>
         <w:t>die in Absatz 1 genannten Voraussetzungen nicht erfüllt oder</w:t>
       </w:r>
     </w:p>
     <w:p>
       <w:pPr>
         <w:pStyle w:val="Aufzhlunga-b-cTHeingerckt"/>
-      </w:pPr>
-      <w:r>
+        <w:rPr>
+          <w:sz w:val="20"/>
+          <w:szCs w:val="20"/>
+        </w:rPr>
+      </w:pPr>
+      <w:r>
+        <w:rPr>
+          <w:sz w:val="20"/>
+          <w:szCs w:val="20"/>
+        </w:rPr>
         <w:t>die Unterlagen unvollständig sind oder</w:t>
       </w:r>
     </w:p>
     <w:p>
       <w:pPr>
         <w:pStyle w:val="Aufzhlunga-b-cTHeingerckt"/>
-      </w:pPr>
-      <w:r>
+        <w:rPr>
+          <w:sz w:val="20"/>
+          <w:szCs w:val="20"/>
+        </w:rPr>
+      </w:pPr>
+      <w:r>
+        <w:rPr>
+          <w:sz w:val="20"/>
+          <w:szCs w:val="20"/>
+        </w:rPr>
         <w:t>im Geltungsbereich des Grundgesetzes eine entsprechende Abschlussarbeit der oder des Studierenden ohne Wiederholungsmöglichkeit als „nicht ausreichend</w:t>
       </w:r>
       <w:r>
+        <w:rPr>
+          <w:sz w:val="20"/>
+          <w:szCs w:val="20"/>
+        </w:rPr>
         <w:t>“</w:t>
       </w:r>
       <w:r>
+        <w:rPr>
+          <w:sz w:val="20"/>
+          <w:szCs w:val="20"/>
+        </w:rPr>
         <w:t xml:space="preserve"> bewertet worden ist oder die oder der Studierende eine der in Absatz 2 Satz 2 Buchst. b) genannten Prüfungen endgültig nicht bestanden hat.</w:t>
       </w:r>
     </w:p>
@@ -7334,7 +7517,10 @@
         <w:t>Im Übrigen darf die Zulassung nur versagt werden, wenn die oder der Studierende im Geltungsbereich des Grundgesetzes den Prüfungsanspr</w:t>
       </w:r>
       <w:r>
-        <w:t>uch im gleichen Studiengang, z.</w:t>
+        <w:t>uch</w:t>
+      </w:r>
+      <w:r>
+        <w:t xml:space="preserve"> im gleichen Studiengang, z.</w:t>
       </w:r>
       <w:r>
         <w:t>B. durch Versäumen einer Wiederholungsfrist, verloren hat.</w:t>
@@ -7358,7 +7544,7 @@
         <w:pStyle w:val="FlietextTHnummeriert"/>
         <w:numPr>
           <w:ilvl w:val="0"/>
-          <w:numId w:val="47"/>
+          <w:numId w:val="80"/>
         </w:numPr>
       </w:pPr>
       <w:r>
@@ -7394,7 +7580,10 @@
         <w:t>Monate</w:t>
       </w:r>
       <w:r>
-        <w:t xml:space="preserve">. Das Thema und die Aufgabenstellung müssen so beschaffen sein, dass die Masterarbeit innerhalb der vorgesehenen Frist abgeschlossen werden kann. Im Ausnahmefall kann die oder der Vorsitzende des Prüfungsausschusses aufgrund eines vor Ablauf der Frist gestellten begründeten Antrages die Bearbeitungszeit um bis zu </w:t>
+        <w:t xml:space="preserve">. Das Thema und die Aufgabenstellung müssen so beschaffen sein, dass die Masterarbeit innerhalb der vorgesehenen Frist abgeschlossen werden kann. Im Ausnahmefall kann die oder der Vorsitzende des Prüfungsausschusses aufgrund eines vor Ablauf der Frist gestellten begründeten Antrages die Bearbeitungszeit um </w:t>
+      </w:r>
+      <w:r>
+        <w:t xml:space="preserve">bis zu </w:t>
       </w:r>
       <w:r>
         <w:rPr>
@@ -7403,7 +7592,10 @@
         <w:t>zwei</w:t>
       </w:r>
       <w:r>
-        <w:t xml:space="preserve"> Wochen verlängern. Die Betreuerin oder der Betreuer der Masterarbeit soll zu dem Antrag gehört werden.</w:t>
+        <w:t xml:space="preserve"> Wochen</w:t>
+      </w:r>
+      <w:r>
+        <w:t xml:space="preserve"> verlängern. Die Betreuerin oder der Betreuer der Masterarbeit soll zu dem Antrag gehört werden.</w:t>
       </w:r>
     </w:p>
     <w:p>
@@ -7460,7 +7652,7 @@
         <w:pStyle w:val="FlietextTHnummeriert"/>
         <w:numPr>
           <w:ilvl w:val="0"/>
-          <w:numId w:val="48"/>
+          <w:numId w:val="81"/>
         </w:numPr>
       </w:pPr>
       <w:r>
@@ -7497,43 +7689,25 @@
         <w:rPr>
           <w:color w:val="auto"/>
         </w:rPr>
-        <w:t>auf elektronischem Datenträger bzw. im digitalen Format eines allgemein gängigen Textverarbeitungsprogramms –</w:t>
-      </w:r>
-      <w:r>
-        <w:rPr>
-          <w:color w:val="auto"/>
-        </w:rPr>
+        <w:t xml:space="preserve">auf elektronischem Datenträger bzw. im digitalen Format eines allgemein gängigen Textverarbeitungsprogramms – </w:t>
+      </w:r>
+      <w:r>
+        <w:t>auch zum Zwecke der Plagiatsüberprüfung –  in identischer Fassung bei der oder dem Vorsitzenden des Prüfungsausschusses oder einer von ihr oder ihm hierfür benannten Stelle abzuliefern.</w:t>
+      </w:r>
+      <w:r>
         <w:t xml:space="preserve"> </w:t>
       </w:r>
       <w:r>
-        <w:t xml:space="preserve">auch zum Zwecke der Plagiatsüberprüfung </w:t>
-      </w:r>
-      <w:proofErr w:type="gramStart"/>
-      <w:r>
-        <w:t>–  in</w:t>
-      </w:r>
-      <w:proofErr w:type="gramEnd"/>
-      <w:r>
-        <w:t xml:space="preserve"> identischer Fassung bei der oder dem Vorsitzenden des Prüfungsausschusses oder einer von ihr oder ihm hierfür benannten Stelle abzuliefern.</w:t>
-      </w:r>
-      <w:r>
-        <w:t xml:space="preserve"> </w:t>
-      </w:r>
-      <w:r>
         <w:t xml:space="preserve">Maßgeblich ist die </w:t>
       </w:r>
       <w:r>
         <w:rPr>
           <w:rStyle w:val="THRot"/>
         </w:rPr>
-        <w:t>gebundene</w:t>
-      </w:r>
-      <w:r>
-        <w:t xml:space="preserve"> Fassung. Die Übermittlung durch Telekommu</w:t>
-      </w:r>
-      <w:r>
-        <w:lastRenderedPageBreak/>
-        <w:t>nikationsgeräte (z.B. per Telefax) ist ausgeschlossen. Der Zeitpunkt der Abgabe ist aktenkundig zu machen; bei Zustellung der Arbeit durch die Post ist der Zeitpunkt der Einlieferung bei der Post maßgebend. Bei der Abgabe der Masterarbeit hat die beziehungsweise der Studierende schriftlich zu versichern, dass sie beziehungsweise er die Arbeit – bei einer Gruppenarbeit den entsprechend gekennzeichneten Anteil der Arbeit – selbständig angefertigt und keine anderen als die angegebenen und bei Zitaten kenntlich gemachten Quellen und Hilfsmittel benutzt hat.</w:t>
+        <w:t>elektronische</w:t>
+      </w:r>
+      <w:r>
+        <w:t xml:space="preserve"> Fassung. Die Übermittlung durch Telekommunikationsgeräte (z.B. per Telefax) ist ausgeschlossen. Der Zeitpunkt der Abgabe ist aktenkundig zu machen; bei Zustellung der Arbeit durch die Post ist der Zeitpunkt der Einlieferung bei der Post maßgebend. Bei der Abgabe der Masterarbeit hat die beziehungsweise der Studierende schriftlich zu versichern, dass sie beziehungsweise er die Arbeit – bei einer Gruppenarbeit den entsprechend gekennzeichneten Anteil der Arbeit – selbständig angefertigt und keine anderen als die angegebenen und bei Zitaten kenntlich gemachten Quellen und Hilfsmittel benutzt hat.</w:t>
       </w:r>
     </w:p>
     <w:p>
@@ -7541,7 +7715,7 @@
         <w:pStyle w:val="FlietextTHnummeriert"/>
       </w:pPr>
       <w:r>
-        <w:t>Die Masterarbeit ist von zwei Prüferinnen oder Prüfern zu bewerten. Eine der Prüferinnen oder einer der Prüfer soll die Betreuerin oder der Betreuer der Masterarbeit sein. Die andere Prüferin beziehungsweise der andere Prüfer wird von der oder dem Prüfungsausschussvorsitzenden bestimmt. Im Fall des § 25 Abs. 2 S. 2 und 3 muss sie oder er eine Professorin oder ein Professor sein. Bei nicht überein­ stimmender Bewertung durch die Prüferinnen oder Prüfer wird die Note der Masterarbeit aus dem arithmetischen Mittel der Einzelbewertungen gebildet, wenn die Differenz der beiden Noten weniger als 2,0 beträgt. Beträgt die Differenz 2,0 oder mehr, wird vom Prüfungsausschuss eine dritte Prüferin oder ein dritter Prüfer bestimmt. In diesem Fall ergibt sich die Note der Masterarbeit aus dem arithmetischen Mittel der beiden besseren Einzelbewertungen. Die Masterarbeit kann jedoch nur dann als „ausreichend“ oder besser bewertet werden, wenn mindestens zwei der Noten „ausreichend“ oder besser sind.</w:t>
+        <w:t>Die Masterarbeit ist von zwei Prüferinnen oder Prüfern zu bewerten. Eine der Prüferinnen oder einer der Prüfer soll die Betreuerin oder der Betreuer der Masterarbeit sein. Die andere Prüferin beziehungsweise der andere Prüfer wird von der oder dem Prüfungsausschussvorsitzenden bestimmt. Im Fall des § 25 Abs. 2 S. 2 und 3 muss sie oder er eine Professorin oder ein Professor sein. Bei nicht übereinstimmender Bewertung durch die Prüferinnen oder Prüfer wird die Note der Masterarbeit aus dem arithmetischen Mittel der Einzelbewertungen gebildet, wenn die Differenz der beiden Noten weniger als 2,0 beträgt. Beträgt die Differenz 2,0 oder mehr, wird vom Prüfungsausschuss eine dritte Prüferin oder ein dritter Prüfer bestimmt. In diesem Fall ergibt sich die Note der Masterarbeit aus dem arithmetischen Mittel der beiden besseren Einzelbewertungen. Die Masterarbeit kann jedoch nur dann als „ausreichend“ oder besser bewertet werden, wenn mindestens zwei der Noten „ausreichend“ oder besser sind.</w:t>
       </w:r>
     </w:p>
     <w:p>
@@ -7591,7 +7765,7 @@
         <w:pStyle w:val="FlietextTHnummeriert"/>
         <w:numPr>
           <w:ilvl w:val="0"/>
-          <w:numId w:val="18"/>
+          <w:numId w:val="82"/>
         </w:numPr>
       </w:pPr>
       <w:r>
@@ -7637,7 +7811,10 @@
         <w:t>Abgabe der Masterarbeit stattfinden</w:t>
       </w:r>
       <w:r>
-        <w:t xml:space="preserve">. Es dient der Feststellung, ob die Studentin oder der Student befähigt ist, die Ergebnisse der Masterarbeit, ihre fachlichen und methodischen Grundlagen, fachübergreifende Zusammenhänge und außerfachlichen Bezüge mündlich darzustellen, selbständig zu begründen und ihre Bedeutung für die Praxis einzuschätzen. </w:t>
+        <w:t xml:space="preserve">. Es dient der Feststellung, ob die </w:t>
+      </w:r>
+      <w:r>
+        <w:t xml:space="preserve">Studentin oder der Student befähigt ist, die Ergebnisse der Masterarbeit, ihre fachlichen und methodischen Grundlagen, fachübergreifende Zusammenhänge und außerfachlichen Bezüge mündlich darzustellen, selbständig zu begründen und ihre Bedeutung für die Praxis einzuschätzen. </w:t>
       </w:r>
     </w:p>
     <w:p>
@@ -7655,32 +7832,40 @@
           <w:ilvl w:val="1"/>
           <w:numId w:val="8"/>
         </w:numPr>
+        <w:rPr>
+          <w:sz w:val="20"/>
+          <w:szCs w:val="20"/>
+        </w:rPr>
       </w:pPr>
       <w:r>
         <w:rPr>
           <w:rStyle w:val="THRot"/>
+          <w:sz w:val="20"/>
+          <w:szCs w:val="20"/>
         </w:rPr>
         <w:t>mindestens 60 (von 90)</w:t>
       </w:r>
       <w:r>
         <w:rPr>
           <w:rStyle w:val="THRot"/>
-        </w:rPr>
-        <w:t xml:space="preserve"> bzw. </w:t>
+          <w:sz w:val="20"/>
+          <w:szCs w:val="20"/>
+        </w:rPr>
+        <w:t xml:space="preserve"> bzw. 90 (von 120)</w:t>
       </w:r>
       <w:r>
         <w:rPr>
           <w:rStyle w:val="THRot"/>
-        </w:rPr>
-        <w:t>90 (von 120)</w:t>
-      </w:r>
-      <w:r>
-        <w:rPr>
-          <w:rStyle w:val="THRot"/>
+          <w:sz w:val="20"/>
+          <w:szCs w:val="20"/>
         </w:rPr>
         <w:t xml:space="preserve"> ECTS-Punkte in dem Studiengang erreicht hat</w:t>
       </w:r>
       <w:r>
+        <w:rPr>
+          <w:sz w:val="20"/>
+          <w:szCs w:val="20"/>
+        </w:rPr>
         <w:t xml:space="preserve">, </w:t>
       </w:r>
     </w:p>
@@ -7691,13 +7876,23 @@
           <w:ilvl w:val="1"/>
           <w:numId w:val="10"/>
         </w:numPr>
-      </w:pPr>
-      <w:r>
+        <w:rPr>
+          <w:sz w:val="20"/>
+          <w:szCs w:val="20"/>
+        </w:rPr>
+      </w:pPr>
+      <w:r>
+        <w:rPr>
+          <w:sz w:val="20"/>
+          <w:szCs w:val="20"/>
+        </w:rPr>
         <w:t xml:space="preserve">als Studentin oder Student an der Technischen Hochschule Köln eingeschrieben oder als Zweithörerin oder Zweithörer gemäß § 52 Abs. 2 HG zugelassen ist </w:t>
       </w:r>
       <w:r>
         <w:rPr>
           <w:rStyle w:val="THRot"/>
+          <w:sz w:val="20"/>
+          <w:szCs w:val="20"/>
         </w:rPr>
         <w:t>und</w:t>
       </w:r>
@@ -7711,18 +7906,30 @@
         </w:numPr>
         <w:rPr>
           <w:rStyle w:val="THRot"/>
+          <w:sz w:val="20"/>
+          <w:szCs w:val="20"/>
         </w:rPr>
       </w:pPr>
       <w:r>
         <w:rPr>
           <w:rStyle w:val="THRot"/>
-        </w:rPr>
-        <w:t>eine Masterarbeit verfasst hat, die mindestens mit „ausreichend“ bewertet worden ist</w:t>
-      </w:r>
-      <w:r>
-        <w:rPr>
-          <w:rStyle w:val="THRot"/>
-        </w:rPr>
+          <w:sz w:val="20"/>
+          <w:szCs w:val="20"/>
+        </w:rPr>
+        <w:t xml:space="preserve">eine Masterarbeit verfasst hat, die mindestens mit „ausreichend“ bewertet worden ist. </w:t>
+      </w:r>
+    </w:p>
+    <w:p>
+      <w:pPr>
+        <w:pStyle w:val="FlietextTHnummeriert"/>
+      </w:pPr>
+      <w:r>
+        <w:t>Der Antrag auf Zulassung z</w:t>
+      </w:r>
+      <w:r>
+        <w:t>um Kolloquium ist textlich oder in einem durch die Hochschule geregelten elektronischen Verfahren an den Studierenden- und Prüfungsservice zu richten. Dem Antrag sind die Nachweise über die in Absatz 2 genannten Zulassungsvoraussetzungen beizufügen, sofern sie nicht bereits dem Studierenden- und Prüfungsservice vorliegen. Die oder der Studierende kann die Zulassung zum Kolloquium bereits bei der Zulassung zur Masterarbeit nach § 26 beantragen; in diesem Fall erfolgt die Zulassung zum Kolloquium, sobald dem Studierenden- und Prüfungsservice alle erforderlichen Nachweise und Unterlagen vorliegen</w:t>
+      </w:r>
+      <w:r>
         <w:t xml:space="preserve">. </w:t>
       </w:r>
     </w:p>
@@ -7731,10 +7938,13 @@
         <w:pStyle w:val="FlietextTHnummeriert"/>
       </w:pPr>
       <w:r>
-        <w:t>Der Antrag auf Zulassung zum Kolloquium ist textlich oder in einem durch die Hochschule geregelten elektronischen Verfahren an den Studierenden- und Prüfungsservice zu richten. Dem Antrag sind die Nachweise über die in Absatz 2 genannten Zulassungsvoraussetzungen beizufügen, sofern sie nicht bereits dem Studierenden- und Prüfungsservice vorliegen. Die oder der Studierende kann die Zulassung zum Kolloquium bereits bei der Zulassung zur Masterarbeit nach § 26 beantragen; in diesem Fall erfolgt die Zulassung zum Kolloquium, sobald dem Studierenden- und Prüfungsservice alle erforderlichen Nachweise und Unterlagen vorliegen</w:t>
-      </w:r>
-      <w:r>
-        <w:t xml:space="preserve">. </w:t>
+        <w:t>Das Kolloquium wird in der Regel von den Prüferinnen und Prüfern der Masterarbeit abgenommen und bewertet. Im Fall des</w:t>
+      </w:r>
+      <w:r>
+        <w:t xml:space="preserve"> </w:t>
+      </w:r>
+      <w:r>
+        <w:t>§ 28 Abs. 2 Satz 6 wird das Kolloquium von den Prüferinnen und Prüfern abgenommen, aus deren Einzelbewertungen die Note der Masterarbeit gebildet worden ist.</w:t>
       </w:r>
     </w:p>
     <w:p>
@@ -7742,21 +7952,6 @@
         <w:pStyle w:val="FlietextTHnummeriert"/>
       </w:pPr>
       <w:r>
-        <w:t>Das Kolloquium wird in der Regel von den Prüferinnen und Prüfern der Masterarbeit abgenommen und bewertet. Im Fall des</w:t>
-      </w:r>
-      <w:r>
-        <w:t xml:space="preserve"> </w:t>
-      </w:r>
-      <w:r>
-        <w:t>§ 28 Abs. 2 Satz 6 wird das Kolloquium von den Prüferinnen und Prüfern abgenommen, aus deren Einzelbewertungen die Note der Masterarbeit gebildet worden ist.</w:t>
-      </w:r>
-    </w:p>
-    <w:p>
-      <w:pPr>
-        <w:pStyle w:val="FlietextTHnummeriert"/>
-      </w:pPr>
-      <w:r>
-        <w:lastRenderedPageBreak/>
         <w:t xml:space="preserve">Das Kolloquium wird als mündliche Prüfung im Umfang von etwa </w:t>
       </w:r>
       <w:r>
@@ -7826,7 +8021,7 @@
         <w:pStyle w:val="FlietextTHnummeriert"/>
         <w:numPr>
           <w:ilvl w:val="0"/>
-          <w:numId w:val="19"/>
+          <w:numId w:val="83"/>
         </w:numPr>
       </w:pPr>
       <w:r>
@@ -7871,15 +8066,7 @@
         <w:t xml:space="preserve">ndgültig als „nicht ausreichend“ </w:t>
       </w:r>
       <w:r>
-        <w:t xml:space="preserve">bewertet worden ist oder als „nicht ausreichend“ bewertet gilt. Über die nicht bestandene Masterprüfung wird ein Bescheid erteilt, der mit einer Rechtsbehelfsbelehrung zu versehen ist. Auf Antrag stellt die oder der Vorsitzende des Prüfungsausschusses nach der Exmatrikulation eine Bescheinigung aus, die die </w:t>
-      </w:r>
-      <w:proofErr w:type="gramStart"/>
-      <w:r>
-        <w:t>erbrachten</w:t>
-      </w:r>
-      <w:proofErr w:type="gramEnd"/>
-      <w:r>
-        <w:t xml:space="preserve"> Prüfungs- und Studienleistungen und deren Benotung sowie die zur Masterprüfung noch fehlenden Prüfungsleistungen enthält. Aus der Bescheinigung muss hervorgehen, dass die oder der Studierende die Masterprüfung endgültig nicht bestanden hat. Auf Antrag stellt die oder der Vorsitzende des Prüfungsausschusses eine Bescheinigung aus, die nur die erbrachten Prüfungs- und </w:t>
+        <w:t xml:space="preserve">bewertet worden ist oder als „nicht ausreichend“ bewertet gilt. Über die nicht bestandene Masterprüfung wird ein Bescheid erteilt, der mit einer Rechtsbehelfsbelehrung zu versehen ist. Auf Antrag stellt die oder der Vorsitzende des Prüfungsausschusses nach der Exmatrikulation eine Bescheinigung aus, die die erbrachten Prüfungs- und Studienleistungen und deren Benotung sowie die zur Masterprüfung noch fehlenden Prüfungsleistungen enthält. Aus der Bescheinigung muss hervorgehen, dass die oder der Studierende die Masterprüfung endgültig nicht bestanden hat. Auf Antrag stellt die oder der Vorsitzende des Prüfungsausschusses eine Bescheinigung aus, die nur die erbrachten Prüfungs- und </w:t>
       </w:r>
       <w:r>
         <w:rPr>
@@ -7911,7 +8098,7 @@
         <w:pStyle w:val="FlietextTHnummeriert"/>
         <w:numPr>
           <w:ilvl w:val="0"/>
-          <w:numId w:val="20"/>
+          <w:numId w:val="84"/>
         </w:numPr>
       </w:pPr>
       <w:r>
@@ -8062,7 +8249,6 @@
         <w:pStyle w:val="FlietextTHnummeriert"/>
       </w:pPr>
       <w:r>
-        <w:lastRenderedPageBreak/>
         <w:t>Gleichzeitig mit Zeugnis und Urkunde wird ein Diploma Supplement in englischer Sprache entsprechend den Richtlinien und Vereinbarungen der Hochschulrektorenkonferenzausgestellt.</w:t>
       </w:r>
     </w:p>
@@ -8167,7 +8353,7 @@
         <w:pStyle w:val="FlietextTHnummeriert"/>
         <w:numPr>
           <w:ilvl w:val="0"/>
-          <w:numId w:val="21"/>
+          <w:numId w:val="85"/>
         </w:numPr>
       </w:pPr>
       <w:r>
@@ -8260,7 +8446,7 @@
         <w:pStyle w:val="FlietextTHnummeriert"/>
         <w:numPr>
           <w:ilvl w:val="0"/>
-          <w:numId w:val="49"/>
+          <w:numId w:val="86"/>
         </w:numPr>
       </w:pPr>
       <w:r>
@@ -8318,6 +8504,9 @@
       </w:r>
       <w:r>
         <w:t xml:space="preserve">Medieninformatik </w:t>
+      </w:r>
+      <w:r>
+        <w:t xml:space="preserve">Master </w:t>
       </w:r>
       <w:r>
         <w:t>der Technischen Hochschule Köln aufnehmen oder sich dafür bewerben.</w:t>
@@ -8333,14 +8522,61 @@
           <w:rStyle w:val="THRot"/>
           <w:noProof/>
         </w:rPr>
-        <w:lastRenderedPageBreak/>
         <w:t>Studiengang</w:t>
       </w:r>
       <w:r>
         <w:rPr>
           <w:rStyle w:val="THRot"/>
         </w:rPr>
-        <w:t xml:space="preserve"> XXX auf der Grundlage der Masterprüfungsordnung vom XXX (Amtliche Mitteilung xx/xx) eingeschrieben sind.</w:t>
+        <w:t xml:space="preserve"> </w:t>
+      </w:r>
+      <w:r>
+        <w:rPr>
+          <w:rStyle w:val="THRot"/>
+        </w:rPr>
+        <w:t>Medieninformatik Master</w:t>
+      </w:r>
+      <w:r>
+        <w:rPr>
+          <w:rStyle w:val="THRot"/>
+        </w:rPr>
+        <w:t xml:space="preserve"> auf der Grundlage der Masterprüfungsordnung vom </w:t>
+      </w:r>
+      <w:r>
+        <w:rPr>
+          <w:rStyle w:val="THRot"/>
+        </w:rPr>
+        <w:t xml:space="preserve">13.07.2017 </w:t>
+      </w:r>
+      <w:r>
+        <w:rPr>
+          <w:rStyle w:val="THRot"/>
+        </w:rPr>
+        <w:t xml:space="preserve">(Amtliche Mitteilung </w:t>
+      </w:r>
+      <w:r>
+        <w:rPr>
+          <w:rStyle w:val="THRot"/>
+        </w:rPr>
+        <w:t>19</w:t>
+      </w:r>
+      <w:r>
+        <w:rPr>
+          <w:rStyle w:val="THRot"/>
+        </w:rPr>
+        <w:t>/</w:t>
+      </w:r>
+      <w:r>
+        <w:rPr>
+          <w:rStyle w:val="THRot"/>
+        </w:rPr>
+        <w:t>2017</w:t>
+      </w:r>
+      <w:r>
+        <w:rPr>
+          <w:rStyle w:val="THRot"/>
+        </w:rPr>
+        <w:t>) eingeschrieben sind.</w:t>
       </w:r>
     </w:p>
     <w:p>
@@ -8354,28 +8590,79 @@
         <w:rPr>
           <w:rStyle w:val="THRot"/>
         </w:rPr>
-        <w:t xml:space="preserve">Die Prüfungsordnung für den Studiengang </w:t>
+        <w:t xml:space="preserve">Die </w:t>
+      </w:r>
+      <w:r>
+        <w:rPr>
+          <w:rStyle w:val="THRot"/>
+        </w:rPr>
+        <w:t xml:space="preserve">Prüfungsordnung für den Studiengang </w:t>
       </w:r>
       <w:r>
         <w:t xml:space="preserve">Medieninformatik </w:t>
       </w:r>
       <w:r>
+        <w:t xml:space="preserve">Master </w:t>
+      </w:r>
+      <w:r>
         <w:rPr>
           <w:rStyle w:val="THRot"/>
         </w:rPr>
-        <w:t xml:space="preserve">der Technischen Hochschule Köln vom XXX tritt </w:t>
+        <w:t xml:space="preserve">der Technischen Hochschule Köln vom </w:t>
       </w:r>
       <w:r>
         <w:rPr>
           <w:rStyle w:val="THRot"/>
         </w:rPr>
-        <w:t>am TT.MM.JJJJ</w:t>
+        <w:t xml:space="preserve">13.07.2017 </w:t>
       </w:r>
       <w:r>
         <w:rPr>
           <w:rStyle w:val="THRot"/>
         </w:rPr>
-        <w:t xml:space="preserve"> außer Kraft. Das Prüfungsangebot findet noch bis xxx statt. Näheres ist in einer Auslaufordnung geregelt.</w:t>
+        <w:t xml:space="preserve">tritt </w:t>
+      </w:r>
+      <w:r>
+        <w:rPr>
+          <w:rStyle w:val="THRot"/>
+        </w:rPr>
+        <w:t xml:space="preserve">am </w:t>
+      </w:r>
+      <w:r>
+        <w:rPr>
+          <w:rStyle w:val="THRot"/>
+        </w:rPr>
+        <w:t>28.02.2027</w:t>
+      </w:r>
+      <w:r>
+        <w:rPr>
+          <w:rStyle w:val="THRot"/>
+        </w:rPr>
+        <w:t xml:space="preserve"> außer Kraft. Das Prüfungsangebot findet noch bis </w:t>
+      </w:r>
+      <w:r>
+        <w:rPr>
+          <w:rStyle w:val="THRot"/>
+        </w:rPr>
+        <w:t>28.02.202</w:t>
+      </w:r>
+      <w:r>
+        <w:rPr>
+          <w:rStyle w:val="THRot"/>
+        </w:rPr>
+        <w:t>6</w:t>
+      </w:r>
+      <w:r>
+        <w:rPr>
+          <w:rStyle w:val="THRot"/>
+        </w:rPr>
+        <w:t xml:space="preserve"> statt. Näheres</w:t>
+      </w:r>
+      <w:r>
+        <w:rPr>
+          <w:rStyle w:val="THRot"/>
+        </w:rPr>
+        <w:t xml:space="preserve"> ist in einer Auslaufordnung geregelt.</w:t>
       </w:r>
     </w:p>
     <w:p>
@@ -8653,7 +8940,6 @@
           <w:rStyle w:val="THRot"/>
           <w:color w:val="000000" w:themeColor="text1"/>
         </w:rPr>
-        <w:lastRenderedPageBreak/>
         <w:t>Anlage 1</w:t>
       </w:r>
       <w:r>
@@ -8766,6 +9052,9 @@
       <w:r>
         <w:t xml:space="preserve"> sind</w:t>
       </w:r>
+      <w:r>
+        <w:t>:</w:t>
+      </w:r>
     </w:p>
     <w:p>
       <w:pPr>
@@ -8775,16 +9064,28 @@
           <w:numId w:val="54"/>
         </w:numPr>
         <w:spacing w:after="0"/>
-        <w:ind w:left="709" w:hanging="283"/>
-      </w:pPr>
-      <w:r>
-        <w:t xml:space="preserve">min. 1 Projekt </w:t>
+        <w:ind w:left="851" w:hanging="284"/>
+      </w:pPr>
+      <w:r>
+        <w:t>M</w:t>
+      </w:r>
+      <w:r>
+        <w:t xml:space="preserve">in. 1 Projekt </w:t>
       </w:r>
       <w:r>
         <w:t xml:space="preserve">(12 ECTS) </w:t>
       </w:r>
       <w:r>
         <w:t>aus dem Katalog der Schwerpunktprojekte</w:t>
+      </w:r>
+      <w:r>
+        <w:t xml:space="preserve">. </w:t>
+      </w:r>
+      <w:r>
+        <w:t>Ein weiteres Projekt kann aus der Auswahl aller zulässigen Projektangebote absolviert werden</w:t>
+      </w:r>
+      <w:r>
+        <w:t>.</w:t>
       </w:r>
     </w:p>
     <w:p>
@@ -8795,10 +9096,13 @@
           <w:numId w:val="54"/>
         </w:numPr>
         <w:spacing w:after="0"/>
-        <w:ind w:left="709" w:hanging="283"/>
-      </w:pPr>
-      <w:r>
-        <w:t xml:space="preserve">min. 2 Module </w:t>
+        <w:ind w:left="851" w:hanging="284"/>
+      </w:pPr>
+      <w:r>
+        <w:t>M</w:t>
+      </w:r>
+      <w:r>
+        <w:t xml:space="preserve">in. 2 Module </w:t>
       </w:r>
       <w:r>
         <w:t xml:space="preserve">(12 ECTS) </w:t>
@@ -8877,19 +9181,20 @@
         <w:ind w:left="426" w:hanging="284"/>
       </w:pPr>
       <w:r>
-        <w:t xml:space="preserve">Wurden Module im Umfang von 24 ECTS absolviert, die demselben Schwerpunkt zugeordnet sind, dann </w:t>
-      </w:r>
-      <w:r>
-        <w:t xml:space="preserve">kann auf Antrag der </w:t>
-      </w:r>
-      <w:r>
-        <w:t xml:space="preserve">entsprechende </w:t>
-      </w:r>
-      <w:r>
-        <w:t xml:space="preserve">Schwerpunkt </w:t>
-      </w:r>
-      <w:r>
-        <w:t>zertifiziert werden</w:t>
+        <w:tab/>
+        <w:t xml:space="preserve">Wurden Module im Umfang von </w:t>
+      </w:r>
+      <w:r>
+        <w:t>24</w:t>
+      </w:r>
+      <w:r>
+        <w:t xml:space="preserve"> ECTS absolviert, die demselben Schwerpunkt zugeordnet sind, dann kann auf Antrag der entsprechende Schwerpunkt zertifiziert werden. Dieser Antrag muss </w:t>
+      </w:r>
+      <w:r>
+        <w:t xml:space="preserve">zusammen </w:t>
+      </w:r>
+      <w:r>
+        <w:t>mit dem Antrag auf Zulassung zur Masterarbeit gestellt werden</w:t>
       </w:r>
       <w:r>
         <w:t>:</w:t>
@@ -8903,6 +9208,7 @@
           <w:numId w:val="54"/>
         </w:numPr>
         <w:spacing w:after="0"/>
+        <w:ind w:left="851" w:hanging="284"/>
         <w:rPr>
           <w:lang w:val="en-US"/>
         </w:rPr>
@@ -8922,6 +9228,7 @@
           <w:numId w:val="54"/>
         </w:numPr>
         <w:spacing w:after="0"/>
+        <w:ind w:left="851" w:hanging="284"/>
         <w:rPr>
           <w:lang w:val="en-US"/>
         </w:rPr>
@@ -8930,13 +9237,7 @@
         <w:rPr>
           <w:lang w:val="en-US"/>
         </w:rPr>
-        <w:t xml:space="preserve">Developing Interactive and Distributed Systems </w:t>
-      </w:r>
-      <w:r>
-        <w:rPr>
-          <w:lang w:val="en-US"/>
-        </w:rPr>
-        <w:t>(DEV)</w:t>
+        <w:t>Developing Interactive and Distributed Systems (DEV)</w:t>
       </w:r>
     </w:p>
     <w:p>
@@ -8947,6 +9248,7 @@
           <w:numId w:val="54"/>
         </w:numPr>
         <w:spacing w:after="0"/>
+        <w:ind w:left="851" w:hanging="284"/>
         <w:rPr>
           <w:lang w:val="en-US"/>
         </w:rPr>
@@ -17763,7 +18065,6 @@
           <w:rStyle w:val="THRot"/>
           <w:color w:val="000000" w:themeColor="text1"/>
         </w:rPr>
-        <w:lastRenderedPageBreak/>
         <w:t>Anlage 1</w:t>
       </w:r>
       <w:r>
@@ -17860,13 +18161,7 @@
         <w:t>7</w:t>
       </w:r>
       <w:r>
-        <w:t xml:space="preserve">8 ECTS sind aus dem </w:t>
-      </w:r>
-      <w:r>
-        <w:t xml:space="preserve">Katalog der Schwerpunktprojekte, Schwerpunktmodule und Wahlmodule </w:t>
-      </w:r>
-      <w:r>
-        <w:t>zu belegen. Darunter sind</w:t>
+        <w:t>8 ECTS sind aus dem Katalog der Schwerpunktprojekte, Schwerpunktmodule und Wahlmodule zu belegen. Darunter sind</w:t>
       </w:r>
     </w:p>
     <w:p>
@@ -17877,10 +18172,16 @@
           <w:numId w:val="54"/>
         </w:numPr>
         <w:spacing w:after="0"/>
-        <w:ind w:left="709" w:hanging="283"/>
-      </w:pPr>
-      <w:r>
-        <w:t>min. 1 Projekt (12 ECTS) aus dem Katalog der Schwerpunktprojekte</w:t>
+        <w:ind w:left="851" w:hanging="284"/>
+      </w:pPr>
+      <w:r>
+        <w:t xml:space="preserve">min. 1 Projekt (12 ECTS) aus dem Katalog der Schwerpunktprojekte. Zwei weitere Projekte können </w:t>
+      </w:r>
+      <w:r>
+        <w:t xml:space="preserve">aus der Auswahl aller zulässigen Projektangebote </w:t>
+      </w:r>
+      <w:r>
+        <w:t>absolviert werden.</w:t>
       </w:r>
     </w:p>
     <w:p>
@@ -17891,7 +18192,7 @@
           <w:numId w:val="54"/>
         </w:numPr>
         <w:spacing w:after="0"/>
-        <w:ind w:left="709" w:hanging="283"/>
+        <w:ind w:left="851" w:hanging="284"/>
       </w:pPr>
       <w:r>
         <w:t xml:space="preserve">min. </w:t>
@@ -17966,7 +18267,10 @@
         <w:t xml:space="preserve"> ECTS </w:t>
       </w:r>
       <w:r>
-        <w:t>absolviert, die demselben Schwerpunkt zugeordnet sind, dann kann auf Antrag der entsprechende Schwerpunkt zertifiziert werden:</w:t>
+        <w:t>absolviert, die demselben Schwerpunkt zugeordnet sind, dann kann auf Antrag der entsprechende Schwerpunkt zertifiziert werden</w:t>
+      </w:r>
+      <w:r>
+        <w:t>. Dieser Antrag muss mit dem Antrag auf Zulassung zur Masterarbeit gestellt werden.</w:t>
       </w:r>
     </w:p>
     <w:p>
@@ -17977,6 +18281,7 @@
           <w:numId w:val="54"/>
         </w:numPr>
         <w:spacing w:after="0"/>
+        <w:ind w:left="851" w:hanging="284"/>
         <w:rPr>
           <w:lang w:val="en-US"/>
         </w:rPr>
@@ -17996,6 +18301,7 @@
           <w:numId w:val="54"/>
         </w:numPr>
         <w:spacing w:after="0"/>
+        <w:ind w:left="851" w:hanging="284"/>
         <w:rPr>
           <w:lang w:val="en-US"/>
         </w:rPr>
@@ -18004,13 +18310,7 @@
         <w:rPr>
           <w:lang w:val="en-US"/>
         </w:rPr>
-        <w:t xml:space="preserve">Developing Interactive and Distributed Systems </w:t>
-      </w:r>
-      <w:r>
-        <w:rPr>
-          <w:lang w:val="en-US"/>
-        </w:rPr>
-        <w:t>(DEV)</w:t>
+        <w:t>Developing Interactive and Distributed Systems (DEV)</w:t>
       </w:r>
     </w:p>
     <w:p>
@@ -18021,6 +18321,7 @@
           <w:numId w:val="54"/>
         </w:numPr>
         <w:spacing w:after="0"/>
+        <w:ind w:left="851" w:hanging="284"/>
         <w:rPr>
           <w:lang w:val="en-US"/>
         </w:rPr>
@@ -28765,7 +29066,7 @@
   <w:abstractNum w:abstractNumId="9" w15:restartNumberingAfterBreak="0">
     <w:nsid w:val="7B750FF4"/>
     <w:multiLevelType w:val="hybridMultilevel"/>
-    <w:tmpl w:val="620C0680"/>
+    <w:tmpl w:val="CC661126"/>
     <w:lvl w:ilvl="0" w:tplc="E1CA8C54">
       <w:start w:val="1"/>
       <w:numFmt w:val="decimal"/>
@@ -30239,6 +30540,186 @@
   </w:num>
   <w:num w:numId="56" w16cid:durableId="723020836">
     <w:abstractNumId w:val="8"/>
+  </w:num>
+  <w:num w:numId="57" w16cid:durableId="33241201">
+    <w:abstractNumId w:val="9"/>
+    <w:lvlOverride w:ilvl="0">
+      <w:startOverride w:val="1"/>
+    </w:lvlOverride>
+  </w:num>
+  <w:num w:numId="58" w16cid:durableId="2024237779">
+    <w:abstractNumId w:val="9"/>
+    <w:lvlOverride w:ilvl="0">
+      <w:startOverride w:val="1"/>
+    </w:lvlOverride>
+  </w:num>
+  <w:num w:numId="59" w16cid:durableId="1575581233">
+    <w:abstractNumId w:val="9"/>
+    <w:lvlOverride w:ilvl="0">
+      <w:startOverride w:val="1"/>
+    </w:lvlOverride>
+  </w:num>
+  <w:num w:numId="60" w16cid:durableId="1174108597">
+    <w:abstractNumId w:val="9"/>
+    <w:lvlOverride w:ilvl="0">
+      <w:startOverride w:val="1"/>
+    </w:lvlOverride>
+  </w:num>
+  <w:num w:numId="61" w16cid:durableId="1736196455">
+    <w:abstractNumId w:val="9"/>
+    <w:lvlOverride w:ilvl="0">
+      <w:startOverride w:val="1"/>
+    </w:lvlOverride>
+  </w:num>
+  <w:num w:numId="62" w16cid:durableId="982123137">
+    <w:abstractNumId w:val="9"/>
+    <w:lvlOverride w:ilvl="0">
+      <w:startOverride w:val="1"/>
+    </w:lvlOverride>
+  </w:num>
+  <w:num w:numId="63" w16cid:durableId="1924991593">
+    <w:abstractNumId w:val="9"/>
+    <w:lvlOverride w:ilvl="0">
+      <w:startOverride w:val="1"/>
+    </w:lvlOverride>
+  </w:num>
+  <w:num w:numId="64" w16cid:durableId="1824194677">
+    <w:abstractNumId w:val="9"/>
+    <w:lvlOverride w:ilvl="0">
+      <w:startOverride w:val="1"/>
+    </w:lvlOverride>
+  </w:num>
+  <w:num w:numId="65" w16cid:durableId="1380544079">
+    <w:abstractNumId w:val="9"/>
+    <w:lvlOverride w:ilvl="0">
+      <w:startOverride w:val="1"/>
+    </w:lvlOverride>
+  </w:num>
+  <w:num w:numId="66" w16cid:durableId="1501389554">
+    <w:abstractNumId w:val="9"/>
+    <w:lvlOverride w:ilvl="0">
+      <w:startOverride w:val="1"/>
+    </w:lvlOverride>
+  </w:num>
+  <w:num w:numId="67" w16cid:durableId="1145665152">
+    <w:abstractNumId w:val="9"/>
+    <w:lvlOverride w:ilvl="0">
+      <w:startOverride w:val="1"/>
+    </w:lvlOverride>
+  </w:num>
+  <w:num w:numId="68" w16cid:durableId="2018191734">
+    <w:abstractNumId w:val="9"/>
+    <w:lvlOverride w:ilvl="0">
+      <w:startOverride w:val="1"/>
+    </w:lvlOverride>
+  </w:num>
+  <w:num w:numId="69" w16cid:durableId="2067291537">
+    <w:abstractNumId w:val="9"/>
+    <w:lvlOverride w:ilvl="0">
+      <w:startOverride w:val="1"/>
+    </w:lvlOverride>
+  </w:num>
+  <w:num w:numId="70" w16cid:durableId="1387028563">
+    <w:abstractNumId w:val="9"/>
+    <w:lvlOverride w:ilvl="0">
+      <w:startOverride w:val="1"/>
+    </w:lvlOverride>
+  </w:num>
+  <w:num w:numId="71" w16cid:durableId="849836870">
+    <w:abstractNumId w:val="9"/>
+    <w:lvlOverride w:ilvl="0">
+      <w:startOverride w:val="1"/>
+    </w:lvlOverride>
+  </w:num>
+  <w:num w:numId="72" w16cid:durableId="85268745">
+    <w:abstractNumId w:val="9"/>
+    <w:lvlOverride w:ilvl="0">
+      <w:startOverride w:val="1"/>
+    </w:lvlOverride>
+  </w:num>
+  <w:num w:numId="73" w16cid:durableId="463815965">
+    <w:abstractNumId w:val="9"/>
+    <w:lvlOverride w:ilvl="0">
+      <w:startOverride w:val="1"/>
+    </w:lvlOverride>
+  </w:num>
+  <w:num w:numId="74" w16cid:durableId="327289801">
+    <w:abstractNumId w:val="9"/>
+    <w:lvlOverride w:ilvl="0">
+      <w:startOverride w:val="1"/>
+    </w:lvlOverride>
+  </w:num>
+  <w:num w:numId="75" w16cid:durableId="997272817">
+    <w:abstractNumId w:val="9"/>
+    <w:lvlOverride w:ilvl="0">
+      <w:startOverride w:val="1"/>
+    </w:lvlOverride>
+  </w:num>
+  <w:num w:numId="76" w16cid:durableId="1468812126">
+    <w:abstractNumId w:val="9"/>
+    <w:lvlOverride w:ilvl="0">
+      <w:startOverride w:val="1"/>
+    </w:lvlOverride>
+  </w:num>
+  <w:num w:numId="77" w16cid:durableId="58988587">
+    <w:abstractNumId w:val="9"/>
+    <w:lvlOverride w:ilvl="0">
+      <w:startOverride w:val="1"/>
+    </w:lvlOverride>
+  </w:num>
+  <w:num w:numId="78" w16cid:durableId="1635451874">
+    <w:abstractNumId w:val="9"/>
+    <w:lvlOverride w:ilvl="0">
+      <w:startOverride w:val="1"/>
+    </w:lvlOverride>
+  </w:num>
+  <w:num w:numId="79" w16cid:durableId="1812792516">
+    <w:abstractNumId w:val="9"/>
+    <w:lvlOverride w:ilvl="0">
+      <w:startOverride w:val="1"/>
+    </w:lvlOverride>
+  </w:num>
+  <w:num w:numId="80" w16cid:durableId="219482209">
+    <w:abstractNumId w:val="9"/>
+    <w:lvlOverride w:ilvl="0">
+      <w:startOverride w:val="1"/>
+    </w:lvlOverride>
+  </w:num>
+  <w:num w:numId="81" w16cid:durableId="1665626102">
+    <w:abstractNumId w:val="9"/>
+    <w:lvlOverride w:ilvl="0">
+      <w:startOverride w:val="1"/>
+    </w:lvlOverride>
+  </w:num>
+  <w:num w:numId="82" w16cid:durableId="1143546243">
+    <w:abstractNumId w:val="9"/>
+    <w:lvlOverride w:ilvl="0">
+      <w:startOverride w:val="1"/>
+    </w:lvlOverride>
+  </w:num>
+  <w:num w:numId="83" w16cid:durableId="1149203169">
+    <w:abstractNumId w:val="9"/>
+    <w:lvlOverride w:ilvl="0">
+      <w:startOverride w:val="1"/>
+    </w:lvlOverride>
+  </w:num>
+  <w:num w:numId="84" w16cid:durableId="964696932">
+    <w:abstractNumId w:val="9"/>
+    <w:lvlOverride w:ilvl="0">
+      <w:startOverride w:val="1"/>
+    </w:lvlOverride>
+  </w:num>
+  <w:num w:numId="85" w16cid:durableId="213935139">
+    <w:abstractNumId w:val="9"/>
+    <w:lvlOverride w:ilvl="0">
+      <w:startOverride w:val="1"/>
+    </w:lvlOverride>
+  </w:num>
+  <w:num w:numId="86" w16cid:durableId="2139373107">
+    <w:abstractNumId w:val="9"/>
+    <w:lvlOverride w:ilvl="0">
+      <w:startOverride w:val="1"/>
+    </w:lvlOverride>
   </w:num>
   <w:numIdMacAtCleanup w:val="44"/>
 </w:numbering>

</xml_diff>